<commit_message>
Updated the agenda and the minutes
</commit_message>
<xml_diff>
--- a/Documents/Minutes.docx
+++ b/Documents/Minutes.docx
@@ -1,10 +1,9 @@
 
 <file path=word/document.xml><?xml version="1.0" encoding="utf-8"?>
-<w:document xmlns:o="urn:schemas-microsoft-com:office:office" xmlns:r="http://schemas.openxmlformats.org/officeDocument/2006/relationships" xmlns:v="urn:schemas-microsoft-com:vml" xmlns:w="http://schemas.openxmlformats.org/wordprocessingml/2006/main" xmlns:w10="urn:schemas-microsoft-com:office:word" xmlns:wp="http://schemas.openxmlformats.org/drawingml/2006/wordprocessingDrawing" xmlns:pic="http://schemas.openxmlformats.org/drawingml/2006/picture" xmlns:wps="http://schemas.microsoft.com/office/word/2010/wordprocessingShape" xmlns:wpg="http://schemas.microsoft.com/office/word/2010/wordprocessingGroup" xmlns:mc="http://schemas.openxmlformats.org/markup-compatibility/2006" xmlns:wp14="http://schemas.microsoft.com/office/word/2010/wordprocessingDrawing" xmlns:w14="http://schemas.microsoft.com/office/word/2010/wordml" xmlns:w15="http://schemas.microsoft.com/office/word/2012/wordml" mc:Ignorable="w14 wp14 w15">
+<w:document xmlns:wpc="http://schemas.microsoft.com/office/word/2010/wordprocessingCanvas" xmlns:cx="http://schemas.microsoft.com/office/drawing/2014/chartex" xmlns:cx1="http://schemas.microsoft.com/office/drawing/2015/9/8/chartex" xmlns:cx2="http://schemas.microsoft.com/office/drawing/2015/10/21/chartex" xmlns:cx3="http://schemas.microsoft.com/office/drawing/2016/5/9/chartex" xmlns:cx4="http://schemas.microsoft.com/office/drawing/2016/5/10/chartex" xmlns:cx5="http://schemas.microsoft.com/office/drawing/2016/5/11/chartex" xmlns:cx6="http://schemas.microsoft.com/office/drawing/2016/5/12/chartex" xmlns:cx7="http://schemas.microsoft.com/office/drawing/2016/5/13/chartex" xmlns:cx8="http://schemas.microsoft.com/office/drawing/2016/5/14/chartex" xmlns:mc="http://schemas.openxmlformats.org/markup-compatibility/2006" xmlns:aink="http://schemas.microsoft.com/office/drawing/2016/ink" xmlns:am3d="http://schemas.microsoft.com/office/drawing/2017/model3d" xmlns:o="urn:schemas-microsoft-com:office:office" xmlns:r="http://schemas.openxmlformats.org/officeDocument/2006/relationships" xmlns:m="http://schemas.openxmlformats.org/officeDocument/2006/math" xmlns:v="urn:schemas-microsoft-com:vml" xmlns:wp14="http://schemas.microsoft.com/office/word/2010/wordprocessingDrawing" xmlns:wp="http://schemas.openxmlformats.org/drawingml/2006/wordprocessingDrawing" xmlns:w10="urn:schemas-microsoft-com:office:word" xmlns:w="http://schemas.openxmlformats.org/wordprocessingml/2006/main" xmlns:w14="http://schemas.microsoft.com/office/word/2010/wordml" xmlns:w15="http://schemas.microsoft.com/office/word/2012/wordml" xmlns:w16cid="http://schemas.microsoft.com/office/word/2016/wordml/cid" xmlns:w16se="http://schemas.microsoft.com/office/word/2015/wordml/symex" xmlns:wpg="http://schemas.microsoft.com/office/word/2010/wordprocessingGroup" xmlns:wpi="http://schemas.microsoft.com/office/word/2010/wordprocessingInk" xmlns:wne="http://schemas.microsoft.com/office/word/2006/wordml" xmlns:wps="http://schemas.microsoft.com/office/word/2010/wordprocessingShape" mc:Ignorable="w14 w15 w16se w16cid wp14">
   <w:body>
     <w:p>
       <w:pPr>
-        <w:pStyle w:val="Normal"/>
         <w:jc w:val="center"/>
         <w:rPr>
           <w:b/>
@@ -27,7 +26,6 @@
     </w:p>
     <w:p>
       <w:pPr>
-        <w:pStyle w:val="Normal"/>
         <w:jc w:val="center"/>
         <w:rPr>
           <w:b/>
@@ -48,7 +46,6 @@
     </w:p>
     <w:p>
       <w:pPr>
-        <w:pStyle w:val="Normal"/>
         <w:jc w:val="center"/>
         <w:rPr>
           <w:b/>
@@ -71,35 +68,23 @@
       <w:tblPr>
         <w:tblStyle w:val="TableGrid"/>
         <w:tblW w:w="9576" w:type="dxa"/>
-        <w:jc w:val="left"/>
-        <w:tblInd w:w="0" w:type="dxa"/>
         <w:tblLayout w:type="fixed"/>
-        <w:tblCellMar>
-          <w:top w:w="0" w:type="dxa"/>
-          <w:left w:w="108" w:type="dxa"/>
-          <w:bottom w:w="0" w:type="dxa"/>
-          <w:right w:w="108" w:type="dxa"/>
-        </w:tblCellMar>
-        <w:tblLook w:firstRow="1" w:noVBand="1" w:lastRow="0" w:firstColumn="1" w:lastColumn="0" w:noHBand="0" w:val="04a0"/>
+        <w:tblLook w:val="04A0" w:firstRow="1" w:lastRow="0" w:firstColumn="1" w:lastColumn="0" w:noHBand="0" w:noVBand="1"/>
       </w:tblPr>
       <w:tblGrid>
         <w:gridCol w:w="9576"/>
       </w:tblGrid>
       <w:tr>
         <w:trPr>
-          <w:trHeight w:val="327" w:hRule="atLeast"/>
+          <w:trHeight w:val="327"/>
         </w:trPr>
         <w:tc>
           <w:tcPr>
             <w:tcW w:w="9576" w:type="dxa"/>
-            <w:tcBorders/>
           </w:tcPr>
           <w:p>
             <w:pPr>
-              <w:pStyle w:val="Normal"/>
-              <w:widowControl/>
-              <w:suppressAutoHyphens w:val="true"/>
-              <w:spacing w:lineRule="auto" w:line="240" w:before="0" w:after="0"/>
+              <w:spacing w:after="0" w:line="240" w:lineRule="auto"/>
               <w:jc w:val="center"/>
               <w:rPr>
                 <w:b/>
@@ -110,12 +95,11 @@
             </w:pPr>
             <w:r>
               <w:rPr>
-                <w:rFonts w:eastAsia="Calibri" w:cs=""/>
+                <w:rFonts w:eastAsia="Calibri"/>
                 <w:b/>
-                <w:kern w:val="0"/>
                 <w:sz w:val="24"/>
                 <w:szCs w:val="24"/>
-                <w:lang w:val="en-CA" w:eastAsia="en-US" w:bidi="ar-SA"/>
+                <w:lang w:val="en-CA"/>
               </w:rPr>
               <w:t>M I N U T E S</w:t>
             </w:r>
@@ -125,7 +109,6 @@
     </w:tbl>
     <w:p>
       <w:pPr>
-        <w:pStyle w:val="Normal"/>
         <w:jc w:val="center"/>
         <w:rPr>
           <w:b/>
@@ -134,18 +117,9 @@
           <w:lang w:val="en-CA"/>
         </w:rPr>
       </w:pPr>
-      <w:r>
-        <w:rPr>
-          <w:b/>
-          <w:sz w:val="28"/>
-          <w:szCs w:val="28"/>
-          <w:lang w:val="en-CA"/>
-        </w:rPr>
-      </w:r>
-    </w:p>
-    <w:p>
-      <w:pPr>
-        <w:pStyle w:val="Normal"/>
+    </w:p>
+    <w:p>
+      <w:pPr>
         <w:rPr>
           <w:b/>
           <w:lang w:val="en-CA"/>
@@ -163,46 +137,29 @@
       <w:tblPr>
         <w:tblStyle w:val="TableGrid"/>
         <w:tblW w:w="9576" w:type="dxa"/>
-        <w:jc w:val="left"/>
-        <w:tblInd w:w="0" w:type="dxa"/>
         <w:tblLayout w:type="fixed"/>
-        <w:tblCellMar>
-          <w:top w:w="0" w:type="dxa"/>
-          <w:left w:w="108" w:type="dxa"/>
-          <w:bottom w:w="0" w:type="dxa"/>
-          <w:right w:w="108" w:type="dxa"/>
-        </w:tblCellMar>
-        <w:tblLook w:firstRow="1" w:noVBand="1" w:lastRow="0" w:firstColumn="1" w:lastColumn="0" w:noHBand="0" w:val="04a0"/>
+        <w:tblLook w:val="04A0" w:firstRow="1" w:lastRow="0" w:firstColumn="1" w:lastColumn="0" w:noHBand="0" w:noVBand="1"/>
       </w:tblPr>
       <w:tblGrid>
         <w:gridCol w:w="2660"/>
-        <w:gridCol w:w="6915"/>
+        <w:gridCol w:w="6916"/>
       </w:tblGrid>
       <w:tr>
-        <w:trPr/>
         <w:tc>
           <w:tcPr>
             <w:tcW w:w="2660" w:type="dxa"/>
-            <w:tcBorders/>
           </w:tcPr>
           <w:p>
             <w:pPr>
-              <w:pStyle w:val="Normal"/>
-              <w:widowControl/>
-              <w:suppressAutoHyphens w:val="true"/>
-              <w:spacing w:lineRule="auto" w:line="240" w:before="0" w:after="0"/>
-              <w:jc w:val="left"/>
+              <w:spacing w:after="0" w:line="240" w:lineRule="auto"/>
               <w:rPr>
                 <w:lang w:val="en-CA"/>
               </w:rPr>
             </w:pPr>
             <w:r>
               <w:rPr>
-                <w:rFonts w:eastAsia="Calibri" w:cs=""/>
-                <w:kern w:val="0"/>
-                <w:sz w:val="22"/>
-                <w:szCs w:val="22"/>
-                <w:lang w:val="en-CA" w:eastAsia="en-US" w:bidi="ar-SA"/>
+                <w:rFonts w:eastAsia="Calibri"/>
+                <w:lang w:val="en-CA"/>
               </w:rPr>
               <w:t>Student names</w:t>
             </w:r>
@@ -211,51 +168,60 @@
         <w:tc>
           <w:tcPr>
             <w:tcW w:w="6915" w:type="dxa"/>
-            <w:tcBorders/>
           </w:tcPr>
           <w:p>
             <w:pPr>
-              <w:pStyle w:val="Normal"/>
-              <w:widowControl/>
-              <w:suppressAutoHyphens w:val="true"/>
-              <w:spacing w:lineRule="auto" w:line="240" w:before="0" w:after="0"/>
-              <w:jc w:val="left"/>
+              <w:spacing w:after="0" w:line="240" w:lineRule="auto"/>
               <w:rPr>
                 <w:lang w:val="en-CA"/>
               </w:rPr>
             </w:pPr>
             <w:r>
               <w:rPr>
-                <w:rFonts w:eastAsia="Calibri" w:cs=""/>
-                <w:kern w:val="0"/>
-                <w:sz w:val="22"/>
-                <w:szCs w:val="22"/>
-                <w:lang w:val="en-CA" w:eastAsia="en-US" w:bidi="ar-SA"/>
+                <w:rFonts w:eastAsia="Calibri"/>
+                <w:lang w:val="en-CA"/>
               </w:rPr>
-              <w:t>Aaron Ho Tim Fat, Hélène Rousseau, Said Becerra, Abdulmajeed Kakar</w:t>
+              <w:t xml:space="preserve">Aaron Ho Tim Fat, Hélène Rousseau, Said Becerra, </w:t>
             </w:r>
+            <w:proofErr w:type="spellStart"/>
+            <w:r>
+              <w:rPr>
+                <w:rFonts w:eastAsia="Calibri"/>
+                <w:lang w:val="en-CA"/>
+              </w:rPr>
+              <w:t>Abdulmajeed</w:t>
+            </w:r>
+            <w:proofErr w:type="spellEnd"/>
+            <w:r>
+              <w:rPr>
+                <w:rFonts w:eastAsia="Calibri"/>
+                <w:lang w:val="en-CA"/>
+              </w:rPr>
+              <w:t xml:space="preserve"> </w:t>
+            </w:r>
+            <w:proofErr w:type="spellStart"/>
+            <w:r>
+              <w:rPr>
+                <w:rFonts w:eastAsia="Calibri"/>
+                <w:lang w:val="en-CA"/>
+              </w:rPr>
+              <w:t>Kakar</w:t>
+            </w:r>
+            <w:proofErr w:type="spellEnd"/>
           </w:p>
         </w:tc>
       </w:tr>
     </w:tbl>
     <w:p>
       <w:pPr>
-        <w:pStyle w:val="Normal"/>
-        <w:rPr>
-          <w:b/>
-          <w:lang w:val="en-CA"/>
-        </w:rPr>
-      </w:pPr>
-      <w:r>
-        <w:rPr>
-          <w:b/>
-          <w:lang w:val="en-CA"/>
-        </w:rPr>
-      </w:r>
-    </w:p>
-    <w:p>
-      <w:pPr>
-        <w:pStyle w:val="Normal"/>
+        <w:rPr>
+          <w:b/>
+          <w:lang w:val="en-CA"/>
+        </w:rPr>
+      </w:pPr>
+    </w:p>
+    <w:p>
+      <w:pPr>
         <w:rPr>
           <w:lang w:val="en-CA"/>
         </w:rPr>
@@ -311,11 +277,6 @@
           <w:lang w:val="en-CA"/>
         </w:rPr>
       </w:pPr>
-      <w:r>
-        <w:rPr>
-          <w:lang w:val="en-CA"/>
-        </w:rPr>
-      </w:r>
     </w:p>
     <w:p>
       <w:pPr>
@@ -361,11 +322,6 @@
           <w:lang w:val="en-CA"/>
         </w:rPr>
       </w:pPr>
-      <w:r>
-        <w:rPr>
-          <w:lang w:val="en-CA"/>
-        </w:rPr>
-      </w:r>
     </w:p>
     <w:p>
       <w:pPr>
@@ -420,9 +376,13 @@
         </w:rPr>
         <w:t>H</w:t>
       </w:r>
-      <w:r>
-        <w:rPr/>
-        <w:t>élène confirmed that the client she found accepted that we remake his business’ website.</w:t>
+      <w:proofErr w:type="spellStart"/>
+      <w:r>
+        <w:t>élène</w:t>
+      </w:r>
+      <w:proofErr w:type="spellEnd"/>
+      <w:r>
+        <w:t xml:space="preserve"> confirmed that the client she found accepted that we remake his business’ website.</w:t>
       </w:r>
     </w:p>
     <w:p>
@@ -511,15 +471,58 @@
         </w:rPr>
         <w:t>H</w:t>
       </w:r>
-      <w:r>
-        <w:rPr/>
+      <w:proofErr w:type="spellStart"/>
+      <w:r>
         <w:t>élène</w:t>
       </w:r>
-      <w:r>
-        <w:rPr>
-          <w:lang w:val="en-CA"/>
-        </w:rPr>
-        <w:t xml:space="preserve"> said that she would prefer to work on the back-end and database, Said said that since he already took eCommerce, he already knew php and back-end, so it would be better for him to work on the front-end. Aaron and Abdulmajeed didn’t mind any of the roles. So, Abdulmajeed ended up deciding on working on the front-end and Aaron on the back-end and database.</w:t>
+      <w:proofErr w:type="spellEnd"/>
+      <w:r>
+        <w:rPr>
+          <w:lang w:val="en-CA"/>
+        </w:rPr>
+        <w:t xml:space="preserve"> said that she would prefer to work on the back-end and database, Said </w:t>
+      </w:r>
+      <w:proofErr w:type="spellStart"/>
+      <w:r>
+        <w:rPr>
+          <w:lang w:val="en-CA"/>
+        </w:rPr>
+        <w:t>said</w:t>
+      </w:r>
+      <w:proofErr w:type="spellEnd"/>
+      <w:r>
+        <w:rPr>
+          <w:lang w:val="en-CA"/>
+        </w:rPr>
+        <w:t xml:space="preserve"> that since he already took eCommerce, he already knew php and back-end, so it would be better for him to work on the front-end. Aaron and </w:t>
+      </w:r>
+      <w:proofErr w:type="spellStart"/>
+      <w:r>
+        <w:rPr>
+          <w:lang w:val="en-CA"/>
+        </w:rPr>
+        <w:t>Abdulmajeed</w:t>
+      </w:r>
+      <w:proofErr w:type="spellEnd"/>
+      <w:r>
+        <w:rPr>
+          <w:lang w:val="en-CA"/>
+        </w:rPr>
+        <w:t xml:space="preserve"> didn’t mind any of the roles. So, </w:t>
+      </w:r>
+      <w:proofErr w:type="spellStart"/>
+      <w:r>
+        <w:rPr>
+          <w:lang w:val="en-CA"/>
+        </w:rPr>
+        <w:t>Abdulmajeed</w:t>
+      </w:r>
+      <w:proofErr w:type="spellEnd"/>
+      <w:r>
+        <w:rPr>
+          <w:lang w:val="en-CA"/>
+        </w:rPr>
+        <w:t xml:space="preserve"> ended up deciding on working on the front-end and Aaron on the back-end and database.</w:t>
       </w:r>
     </w:p>
     <w:p>
@@ -558,9 +561,21 @@
         </w:rPr>
         <w:t>H</w:t>
       </w:r>
-      <w:r>
-        <w:rPr/>
-        <w:t>élène said that she works on the weekend starting at 11:00 and Said said that he doesn’t</w:t>
+      <w:proofErr w:type="spellStart"/>
+      <w:r>
+        <w:t>élène</w:t>
+      </w:r>
+      <w:proofErr w:type="spellEnd"/>
+      <w:r>
+        <w:t xml:space="preserve"> said that she works on the weekend starting at 11:00 and Said </w:t>
+      </w:r>
+      <w:proofErr w:type="spellStart"/>
+      <w:r>
+        <w:t>said</w:t>
+      </w:r>
+      <w:proofErr w:type="spellEnd"/>
+      <w:r>
+        <w:t xml:space="preserve"> that he doesn’t</w:t>
       </w:r>
       <w:r>
         <w:rPr>
@@ -578,11 +593,6 @@
           <w:lang w:val="en-CA"/>
         </w:rPr>
       </w:pPr>
-      <w:r>
-        <w:rPr>
-          <w:lang w:val="en-CA"/>
-        </w:rPr>
-      </w:r>
     </w:p>
     <w:p>
       <w:pPr>
@@ -596,12 +606,15 @@
           <w:lang w:val="en-CA"/>
         </w:rPr>
       </w:pPr>
-      <w:r>
-        <w:rPr>
-          <w:lang w:val="en-CA"/>
-        </w:rPr>
+      <w:proofErr w:type="spellStart"/>
+      <w:r>
+        <w:rPr>
+          <w:lang w:val="en-CA"/>
+        </w:rPr>
+        <w:lastRenderedPageBreak/>
         <w:t>Varia</w:t>
       </w:r>
+      <w:proofErr w:type="spellEnd"/>
     </w:p>
     <w:p>
       <w:pPr>
@@ -631,11 +644,6 @@
           <w:lang w:val="en-CA"/>
         </w:rPr>
       </w:pPr>
-      <w:r>
-        <w:rPr>
-          <w:lang w:val="en-CA"/>
-        </w:rPr>
-      </w:r>
     </w:p>
     <w:p>
       <w:pPr>
@@ -677,7 +685,6 @@
     </w:p>
     <w:p>
       <w:pPr>
-        <w:pStyle w:val="Normal"/>
         <w:jc w:val="both"/>
         <w:rPr>
           <w:lang w:val="en-CA"/>
@@ -693,7 +700,6 @@
     </w:p>
     <w:p>
       <w:pPr>
-        <w:pStyle w:val="Normal"/>
         <w:rPr>
           <w:lang w:val="en-CA"/>
         </w:rPr>
@@ -707,7 +713,6 @@
     </w:p>
     <w:p>
       <w:pPr>
-        <w:pStyle w:val="Normal"/>
         <w:rPr>
           <w:lang w:val="en-CA"/>
         </w:rPr>
@@ -718,38 +723,39 @@
         </w:rPr>
         <w:t>Meeting participants: Aaron, H</w:t>
       </w:r>
-      <w:r>
-        <w:rPr/>
+      <w:proofErr w:type="spellStart"/>
+      <w:r>
         <w:t>élène</w:t>
       </w:r>
-      <w:r>
-        <w:rPr>
-          <w:lang w:val="en-CA"/>
-        </w:rPr>
-        <w:t>, Said, Abdulmajeed</w:t>
+      <w:proofErr w:type="spellEnd"/>
+      <w:r>
+        <w:rPr>
+          <w:lang w:val="en-CA"/>
+        </w:rPr>
+        <w:t xml:space="preserve">, Said, </w:t>
+      </w:r>
+      <w:proofErr w:type="spellStart"/>
+      <w:r>
+        <w:rPr>
+          <w:lang w:val="en-CA"/>
+        </w:rPr>
+        <w:t>Abdulmajeed</w:t>
       </w:r>
       <w:bookmarkEnd w:id="0"/>
-    </w:p>
-    <w:p>
-      <w:pPr>
-        <w:pStyle w:val="Normal"/>
-        <w:rPr>
-          <w:lang w:val="en-CA"/>
-        </w:rPr>
-      </w:pPr>
-      <w:r>
-        <w:rPr>
-          <w:lang w:val="en-CA"/>
-        </w:rPr>
-      </w:r>
+      <w:proofErr w:type="spellEnd"/>
+    </w:p>
+    <w:p>
+      <w:pPr>
+        <w:rPr>
+          <w:lang w:val="en-CA"/>
+        </w:rPr>
+      </w:pPr>
       <w:r>
         <w:br w:type="page"/>
       </w:r>
     </w:p>
     <w:p>
       <w:pPr>
-        <w:pStyle w:val="Normal"/>
-        <w:spacing w:before="0" w:after="200"/>
         <w:jc w:val="center"/>
         <w:rPr>
           <w:b/>
@@ -767,12 +773,12 @@
           <w:u w:val="single"/>
           <w:lang w:val="en-CA"/>
         </w:rPr>
+        <w:lastRenderedPageBreak/>
         <w:t>Green Team Minutes</w:t>
       </w:r>
     </w:p>
     <w:p>
       <w:pPr>
-        <w:pStyle w:val="Normal"/>
         <w:jc w:val="center"/>
         <w:rPr>
           <w:b/>
@@ -788,21 +794,11 @@
           <w:szCs w:val="28"/>
           <w:lang w:val="en-CA"/>
         </w:rPr>
-        <w:t>Friday</w:t>
-      </w:r>
-      <w:r>
-        <w:rPr>
-          <w:b/>
-          <w:sz w:val="28"/>
-          <w:szCs w:val="28"/>
-          <w:lang w:val="en-CA"/>
-        </w:rPr>
-        <w:t>, September 5th 2025, 8:30 – 11:30</w:t>
-      </w:r>
-    </w:p>
-    <w:p>
-      <w:pPr>
-        <w:pStyle w:val="Normal"/>
+        <w:t>Friday, September 5th 2025, 8:30 – 11:30</w:t>
+      </w:r>
+    </w:p>
+    <w:p>
+      <w:pPr>
         <w:jc w:val="center"/>
         <w:rPr>
           <w:b/>
@@ -825,35 +821,23 @@
       <w:tblPr>
         <w:tblStyle w:val="TableGrid"/>
         <w:tblW w:w="9576" w:type="dxa"/>
-        <w:jc w:val="left"/>
-        <w:tblInd w:w="0" w:type="dxa"/>
         <w:tblLayout w:type="fixed"/>
-        <w:tblCellMar>
-          <w:top w:w="0" w:type="dxa"/>
-          <w:left w:w="108" w:type="dxa"/>
-          <w:bottom w:w="0" w:type="dxa"/>
-          <w:right w:w="108" w:type="dxa"/>
-        </w:tblCellMar>
-        <w:tblLook w:firstRow="1" w:noVBand="1" w:lastRow="0" w:firstColumn="1" w:lastColumn="0" w:noHBand="0" w:val="04a0"/>
+        <w:tblLook w:val="04A0" w:firstRow="1" w:lastRow="0" w:firstColumn="1" w:lastColumn="0" w:noHBand="0" w:noVBand="1"/>
       </w:tblPr>
       <w:tblGrid>
         <w:gridCol w:w="9576"/>
       </w:tblGrid>
       <w:tr>
         <w:trPr>
-          <w:trHeight w:val="327" w:hRule="atLeast"/>
+          <w:trHeight w:val="327"/>
         </w:trPr>
         <w:tc>
           <w:tcPr>
             <w:tcW w:w="9576" w:type="dxa"/>
-            <w:tcBorders/>
           </w:tcPr>
           <w:p>
             <w:pPr>
-              <w:pStyle w:val="Normal"/>
-              <w:widowControl/>
-              <w:suppressAutoHyphens w:val="true"/>
-              <w:spacing w:lineRule="auto" w:line="240" w:before="0" w:after="0"/>
+              <w:spacing w:after="0" w:line="240" w:lineRule="auto"/>
               <w:jc w:val="center"/>
               <w:rPr>
                 <w:b/>
@@ -864,12 +848,11 @@
             </w:pPr>
             <w:r>
               <w:rPr>
-                <w:rFonts w:eastAsia="Calibri" w:cs=""/>
+                <w:rFonts w:eastAsia="Calibri"/>
                 <w:b/>
-                <w:kern w:val="0"/>
                 <w:sz w:val="24"/>
                 <w:szCs w:val="24"/>
-                <w:lang w:val="en-CA" w:eastAsia="en-US" w:bidi="ar-SA"/>
+                <w:lang w:val="en-CA"/>
               </w:rPr>
               <w:t>M I N U T E S</w:t>
             </w:r>
@@ -879,7 +862,6 @@
     </w:tbl>
     <w:p>
       <w:pPr>
-        <w:pStyle w:val="Normal"/>
         <w:jc w:val="center"/>
         <w:rPr>
           <w:b/>
@@ -888,18 +870,9 @@
           <w:lang w:val="en-CA"/>
         </w:rPr>
       </w:pPr>
-      <w:r>
-        <w:rPr>
-          <w:b/>
-          <w:sz w:val="28"/>
-          <w:szCs w:val="28"/>
-          <w:lang w:val="en-CA"/>
-        </w:rPr>
-      </w:r>
-    </w:p>
-    <w:p>
-      <w:pPr>
-        <w:pStyle w:val="Normal"/>
+    </w:p>
+    <w:p>
+      <w:pPr>
         <w:rPr>
           <w:b/>
           <w:lang w:val="en-CA"/>
@@ -917,46 +890,29 @@
       <w:tblPr>
         <w:tblStyle w:val="TableGrid"/>
         <w:tblW w:w="9576" w:type="dxa"/>
-        <w:jc w:val="left"/>
-        <w:tblInd w:w="0" w:type="dxa"/>
         <w:tblLayout w:type="fixed"/>
-        <w:tblCellMar>
-          <w:top w:w="0" w:type="dxa"/>
-          <w:left w:w="108" w:type="dxa"/>
-          <w:bottom w:w="0" w:type="dxa"/>
-          <w:right w:w="108" w:type="dxa"/>
-        </w:tblCellMar>
-        <w:tblLook w:firstRow="1" w:noVBand="1" w:lastRow="0" w:firstColumn="1" w:lastColumn="0" w:noHBand="0" w:val="04a0"/>
+        <w:tblLook w:val="04A0" w:firstRow="1" w:lastRow="0" w:firstColumn="1" w:lastColumn="0" w:noHBand="0" w:noVBand="1"/>
       </w:tblPr>
       <w:tblGrid>
         <w:gridCol w:w="2660"/>
-        <w:gridCol w:w="6915"/>
+        <w:gridCol w:w="6916"/>
       </w:tblGrid>
       <w:tr>
-        <w:trPr/>
         <w:tc>
           <w:tcPr>
             <w:tcW w:w="2660" w:type="dxa"/>
-            <w:tcBorders/>
           </w:tcPr>
           <w:p>
             <w:pPr>
-              <w:pStyle w:val="Normal"/>
-              <w:widowControl/>
-              <w:suppressAutoHyphens w:val="true"/>
-              <w:spacing w:lineRule="auto" w:line="240" w:before="0" w:after="0"/>
-              <w:jc w:val="left"/>
+              <w:spacing w:after="0" w:line="240" w:lineRule="auto"/>
               <w:rPr>
                 <w:lang w:val="en-CA"/>
               </w:rPr>
             </w:pPr>
             <w:r>
               <w:rPr>
-                <w:rFonts w:eastAsia="Calibri" w:cs=""/>
-                <w:kern w:val="0"/>
-                <w:sz w:val="22"/>
-                <w:szCs w:val="22"/>
-                <w:lang w:val="en-CA" w:eastAsia="en-US" w:bidi="ar-SA"/>
+                <w:rFonts w:eastAsia="Calibri"/>
+                <w:lang w:val="en-CA"/>
               </w:rPr>
               <w:t>Student names</w:t>
             </w:r>
@@ -965,28 +921,634 @@
         <w:tc>
           <w:tcPr>
             <w:tcW w:w="6915" w:type="dxa"/>
-            <w:tcBorders/>
           </w:tcPr>
           <w:p>
             <w:pPr>
-              <w:pStyle w:val="Normal"/>
-              <w:widowControl/>
-              <w:suppressAutoHyphens w:val="true"/>
-              <w:spacing w:lineRule="auto" w:line="240" w:before="0" w:after="0"/>
-              <w:jc w:val="left"/>
+              <w:spacing w:after="0" w:line="240" w:lineRule="auto"/>
               <w:rPr>
                 <w:lang w:val="en-CA"/>
               </w:rPr>
             </w:pPr>
             <w:r>
               <w:rPr>
-                <w:rFonts w:eastAsia="Calibri" w:cs=""/>
-                <w:kern w:val="0"/>
-                <w:sz w:val="22"/>
-                <w:szCs w:val="22"/>
-                <w:lang w:val="en-CA" w:eastAsia="en-US" w:bidi="ar-SA"/>
+                <w:rFonts w:eastAsia="Calibri"/>
+                <w:lang w:val="en-CA"/>
               </w:rPr>
-              <w:t>Aaron Ho Tim Fat, Hélène Rousseau, Said Becerra, Abdulmajeed Kakar</w:t>
+              <w:t xml:space="preserve">Aaron Ho Tim Fat, Hélène Rousseau, Said Becerra, </w:t>
+            </w:r>
+            <w:proofErr w:type="spellStart"/>
+            <w:r>
+              <w:rPr>
+                <w:rFonts w:eastAsia="Calibri"/>
+                <w:lang w:val="en-CA"/>
+              </w:rPr>
+              <w:t>Abdulmajeed</w:t>
+            </w:r>
+            <w:proofErr w:type="spellEnd"/>
+            <w:r>
+              <w:rPr>
+                <w:rFonts w:eastAsia="Calibri"/>
+                <w:lang w:val="en-CA"/>
+              </w:rPr>
+              <w:t xml:space="preserve"> </w:t>
+            </w:r>
+            <w:proofErr w:type="spellStart"/>
+            <w:r>
+              <w:rPr>
+                <w:rFonts w:eastAsia="Calibri"/>
+                <w:lang w:val="en-CA"/>
+              </w:rPr>
+              <w:t>Kakar</w:t>
+            </w:r>
+            <w:proofErr w:type="spellEnd"/>
+          </w:p>
+        </w:tc>
+      </w:tr>
+    </w:tbl>
+    <w:p>
+      <w:pPr>
+        <w:jc w:val="both"/>
+        <w:rPr>
+          <w:lang w:val="en-CA"/>
+        </w:rPr>
+      </w:pPr>
+    </w:p>
+    <w:p>
+      <w:pPr>
+        <w:jc w:val="both"/>
+        <w:rPr>
+          <w:lang w:val="en-CA"/>
+        </w:rPr>
+      </w:pPr>
+      <w:r>
+        <w:rPr>
+          <w:lang w:val="en-CA"/>
+        </w:rPr>
+        <w:t>The meeting started at 8:33</w:t>
+      </w:r>
+    </w:p>
+    <w:p>
+      <w:pPr>
+        <w:pStyle w:val="ListParagraph"/>
+        <w:numPr>
+          <w:ilvl w:val="0"/>
+          <w:numId w:val="2"/>
+        </w:numPr>
+        <w:rPr>
+          <w:lang w:val="en-CA"/>
+        </w:rPr>
+      </w:pPr>
+      <w:r>
+        <w:rPr>
+          <w:lang w:val="en-CA"/>
+        </w:rPr>
+        <w:t>Approval of the Agenda</w:t>
+      </w:r>
+    </w:p>
+    <w:p>
+      <w:pPr>
+        <w:pStyle w:val="ListParagraph"/>
+        <w:numPr>
+          <w:ilvl w:val="1"/>
+          <w:numId w:val="2"/>
+        </w:numPr>
+        <w:rPr>
+          <w:lang w:val="en-CA"/>
+        </w:rPr>
+      </w:pPr>
+      <w:r>
+        <w:rPr>
+          <w:lang w:val="en-CA"/>
+        </w:rPr>
+        <w:t>Aaron presented the agenda. It is approved by consensus.</w:t>
+      </w:r>
+    </w:p>
+    <w:p>
+      <w:pPr>
+        <w:pStyle w:val="ListParagraph"/>
+        <w:ind w:left="1440"/>
+        <w:rPr>
+          <w:lang w:val="en-CA"/>
+        </w:rPr>
+      </w:pPr>
+    </w:p>
+    <w:p>
+      <w:pPr>
+        <w:pStyle w:val="ListParagraph"/>
+        <w:numPr>
+          <w:ilvl w:val="0"/>
+          <w:numId w:val="2"/>
+        </w:numPr>
+        <w:rPr>
+          <w:lang w:val="en-CA"/>
+        </w:rPr>
+      </w:pPr>
+      <w:r>
+        <w:rPr>
+          <w:lang w:val="en-CA"/>
+        </w:rPr>
+        <w:t>Approval of the minutes</w:t>
+      </w:r>
+    </w:p>
+    <w:p>
+      <w:pPr>
+        <w:pStyle w:val="ListParagraph"/>
+        <w:numPr>
+          <w:ilvl w:val="1"/>
+          <w:numId w:val="2"/>
+        </w:numPr>
+        <w:rPr>
+          <w:lang w:val="en-CA"/>
+        </w:rPr>
+      </w:pPr>
+      <w:r>
+        <w:rPr>
+          <w:lang w:val="en-CA"/>
+        </w:rPr>
+        <w:t>The minutes of the meeting of September 4, 2025 (taken by Aaron) are reviewed and approved by consensus.</w:t>
+      </w:r>
+    </w:p>
+    <w:p>
+      <w:pPr>
+        <w:pStyle w:val="ListParagraph"/>
+        <w:ind w:left="1440"/>
+        <w:rPr>
+          <w:lang w:val="en-CA"/>
+        </w:rPr>
+      </w:pPr>
+    </w:p>
+    <w:p>
+      <w:pPr>
+        <w:pStyle w:val="ListParagraph"/>
+        <w:numPr>
+          <w:ilvl w:val="0"/>
+          <w:numId w:val="2"/>
+        </w:numPr>
+        <w:rPr>
+          <w:lang w:val="en-CA"/>
+        </w:rPr>
+      </w:pPr>
+      <w:r>
+        <w:rPr>
+          <w:lang w:val="en-CA"/>
+        </w:rPr>
+        <w:t>Announcements</w:t>
+      </w:r>
+    </w:p>
+    <w:p>
+      <w:pPr>
+        <w:pStyle w:val="ListParagraph"/>
+        <w:numPr>
+          <w:ilvl w:val="1"/>
+          <w:numId w:val="2"/>
+        </w:numPr>
+        <w:rPr>
+          <w:lang w:val="en-CA"/>
+        </w:rPr>
+      </w:pPr>
+      <w:r>
+        <w:rPr>
+          <w:lang w:val="en-CA"/>
+        </w:rPr>
+        <w:t>None</w:t>
+      </w:r>
+    </w:p>
+    <w:p>
+      <w:pPr>
+        <w:pStyle w:val="ListParagraph"/>
+        <w:ind w:left="1440"/>
+        <w:rPr>
+          <w:lang w:val="en-CA"/>
+        </w:rPr>
+      </w:pPr>
+    </w:p>
+    <w:p>
+      <w:pPr>
+        <w:pStyle w:val="ListParagraph"/>
+        <w:numPr>
+          <w:ilvl w:val="0"/>
+          <w:numId w:val="2"/>
+        </w:numPr>
+        <w:rPr>
+          <w:lang w:val="en-CA"/>
+        </w:rPr>
+      </w:pPr>
+      <w:r>
+        <w:rPr>
+          <w:lang w:val="en-CA"/>
+        </w:rPr>
+        <w:t>Businesses</w:t>
+      </w:r>
+    </w:p>
+    <w:p>
+      <w:pPr>
+        <w:pStyle w:val="ListParagraph"/>
+        <w:numPr>
+          <w:ilvl w:val="1"/>
+          <w:numId w:val="2"/>
+        </w:numPr>
+        <w:rPr>
+          <w:lang w:val="en-CA"/>
+        </w:rPr>
+      </w:pPr>
+      <w:r>
+        <w:rPr>
+          <w:lang w:val="en-CA"/>
+        </w:rPr>
+        <w:t>Finishing the Deliverable 1</w:t>
+      </w:r>
+    </w:p>
+    <w:p>
+      <w:pPr>
+        <w:pStyle w:val="ListParagraph"/>
+        <w:numPr>
+          <w:ilvl w:val="2"/>
+          <w:numId w:val="2"/>
+        </w:numPr>
+        <w:rPr>
+          <w:lang w:val="en-CA"/>
+        </w:rPr>
+      </w:pPr>
+      <w:r>
+        <w:rPr>
+          <w:lang w:val="en-CA"/>
+        </w:rPr>
+        <w:t>Making the project plan</w:t>
+      </w:r>
+    </w:p>
+    <w:p>
+      <w:pPr>
+        <w:pStyle w:val="ListParagraph"/>
+        <w:numPr>
+          <w:ilvl w:val="3"/>
+          <w:numId w:val="2"/>
+        </w:numPr>
+        <w:rPr>
+          <w:lang w:val="en-CA"/>
+        </w:rPr>
+      </w:pPr>
+      <w:r>
+        <w:rPr>
+          <w:lang w:val="en-CA"/>
+        </w:rPr>
+        <w:t>Said started working on the project plan after we learned how to use Microsoft project</w:t>
+      </w:r>
+    </w:p>
+    <w:p>
+      <w:pPr>
+        <w:pStyle w:val="ListParagraph"/>
+        <w:numPr>
+          <w:ilvl w:val="2"/>
+          <w:numId w:val="2"/>
+        </w:numPr>
+        <w:rPr>
+          <w:lang w:val="en-CA"/>
+        </w:rPr>
+      </w:pPr>
+      <w:r>
+        <w:rPr>
+          <w:lang w:val="en-CA"/>
+        </w:rPr>
+        <w:t>Writing the executive overview</w:t>
+      </w:r>
+    </w:p>
+    <w:p>
+      <w:pPr>
+        <w:pStyle w:val="ListParagraph"/>
+        <w:numPr>
+          <w:ilvl w:val="3"/>
+          <w:numId w:val="2"/>
+        </w:numPr>
+        <w:rPr>
+          <w:lang w:val="en-CA"/>
+        </w:rPr>
+      </w:pPr>
+      <w:r>
+        <w:rPr>
+          <w:lang w:val="en-CA"/>
+        </w:rPr>
+        <w:t>Said wrote the executive overview for the first deliverable</w:t>
+      </w:r>
+    </w:p>
+    <w:p>
+      <w:pPr>
+        <w:pStyle w:val="ListParagraph"/>
+        <w:numPr>
+          <w:ilvl w:val="2"/>
+          <w:numId w:val="2"/>
+        </w:numPr>
+        <w:rPr>
+          <w:lang w:val="en-CA"/>
+        </w:rPr>
+      </w:pPr>
+      <w:r>
+        <w:rPr>
+          <w:lang w:val="en-CA"/>
+        </w:rPr>
+        <w:t>Writing the policies and communications</w:t>
+      </w:r>
+    </w:p>
+    <w:p>
+      <w:pPr>
+        <w:pStyle w:val="ListParagraph"/>
+        <w:numPr>
+          <w:ilvl w:val="3"/>
+          <w:numId w:val="2"/>
+        </w:numPr>
+        <w:rPr>
+          <w:lang w:val="en-CA"/>
+        </w:rPr>
+      </w:pPr>
+      <w:r>
+        <w:rPr>
+          <w:lang w:val="en-CA"/>
+        </w:rPr>
+        <w:t>Aaron made the policies for communications</w:t>
+      </w:r>
+    </w:p>
+    <w:p>
+      <w:pPr>
+        <w:pStyle w:val="ListParagraph"/>
+        <w:numPr>
+          <w:ilvl w:val="2"/>
+          <w:numId w:val="2"/>
+        </w:numPr>
+        <w:rPr>
+          <w:lang w:val="en-CA"/>
+        </w:rPr>
+      </w:pPr>
+      <w:r>
+        <w:rPr>
+          <w:lang w:val="en-CA"/>
+        </w:rPr>
+        <w:t>Finishing up the document for the first Deliverable</w:t>
+      </w:r>
+    </w:p>
+    <w:p>
+      <w:pPr>
+        <w:pStyle w:val="ListParagraph"/>
+        <w:numPr>
+          <w:ilvl w:val="3"/>
+          <w:numId w:val="2"/>
+        </w:numPr>
+        <w:rPr>
+          <w:lang w:val="en-CA"/>
+        </w:rPr>
+      </w:pPr>
+      <w:r>
+        <w:rPr>
+          <w:lang w:val="en-CA"/>
+        </w:rPr>
+        <w:t>The whole team finished the details of the first deliverable</w:t>
+      </w:r>
+    </w:p>
+    <w:p>
+      <w:pPr>
+        <w:pStyle w:val="ListParagraph"/>
+        <w:numPr>
+          <w:ilvl w:val="0"/>
+          <w:numId w:val="2"/>
+        </w:numPr>
+        <w:rPr>
+          <w:lang w:val="en-CA"/>
+        </w:rPr>
+      </w:pPr>
+      <w:proofErr w:type="spellStart"/>
+      <w:r>
+        <w:rPr>
+          <w:lang w:val="en-CA"/>
+        </w:rPr>
+        <w:t>Varia</w:t>
+      </w:r>
+      <w:proofErr w:type="spellEnd"/>
+    </w:p>
+    <w:p>
+      <w:pPr>
+        <w:pStyle w:val="ListParagraph"/>
+        <w:numPr>
+          <w:ilvl w:val="1"/>
+          <w:numId w:val="2"/>
+        </w:numPr>
+        <w:rPr>
+          <w:lang w:val="en-CA"/>
+        </w:rPr>
+      </w:pPr>
+      <w:r>
+        <w:rPr>
+          <w:lang w:val="en-CA"/>
+        </w:rPr>
+        <w:t>None</w:t>
+      </w:r>
+    </w:p>
+    <w:p>
+      <w:pPr>
+        <w:pStyle w:val="ListParagraph"/>
+        <w:ind w:left="1440"/>
+        <w:rPr>
+          <w:lang w:val="en-CA"/>
+        </w:rPr>
+      </w:pPr>
+    </w:p>
+    <w:p>
+      <w:pPr>
+        <w:pStyle w:val="ListParagraph"/>
+        <w:numPr>
+          <w:ilvl w:val="0"/>
+          <w:numId w:val="2"/>
+        </w:numPr>
+        <w:rPr>
+          <w:lang w:val="en-CA"/>
+        </w:rPr>
+      </w:pPr>
+      <w:r>
+        <w:rPr>
+          <w:lang w:val="en-CA"/>
+        </w:rPr>
+        <w:t>Adjournment and Next Meeting</w:t>
+      </w:r>
+    </w:p>
+    <w:p>
+      <w:pPr>
+        <w:pStyle w:val="ListParagraph"/>
+        <w:numPr>
+          <w:ilvl w:val="1"/>
+          <w:numId w:val="2"/>
+        </w:numPr>
+        <w:jc w:val="both"/>
+        <w:rPr>
+          <w:lang w:val="en-CA"/>
+        </w:rPr>
+      </w:pPr>
+      <w:r>
+        <w:rPr>
+          <w:lang w:val="en-CA"/>
+        </w:rPr>
+        <w:t>The meeting adjourned by consensus at 11:13 p.m.</w:t>
+      </w:r>
+    </w:p>
+    <w:p>
+      <w:pPr>
+        <w:rPr>
+          <w:lang w:val="en-CA"/>
+        </w:rPr>
+      </w:pPr>
+      <w:r>
+        <w:rPr>
+          <w:lang w:val="en-CA"/>
+        </w:rPr>
+        <w:lastRenderedPageBreak/>
+        <w:t>Minutes Taker: Aaron</w:t>
+      </w:r>
+    </w:p>
+    <w:p>
+      <w:pPr>
+        <w:rPr>
+          <w:lang w:val="en-CA"/>
+        </w:rPr>
+      </w:pPr>
+      <w:r>
+        <w:rPr>
+          <w:lang w:val="en-CA"/>
+        </w:rPr>
+        <w:t>Future minutes: Aaron</w:t>
+      </w:r>
+    </w:p>
+    <w:p>
+      <w:pPr>
+        <w:rPr>
+          <w:lang w:val="en-CA"/>
+        </w:rPr>
+      </w:pPr>
+      <w:r>
+        <w:rPr>
+          <w:lang w:val="en-CA"/>
+        </w:rPr>
+        <w:t xml:space="preserve">Meeting participants: Aaron, Hélène, Said, </w:t>
+      </w:r>
+      <w:proofErr w:type="spellStart"/>
+      <w:r>
+        <w:rPr>
+          <w:lang w:val="en-CA"/>
+        </w:rPr>
+        <w:t>Abdulmajeed</w:t>
+      </w:r>
+      <w:proofErr w:type="spellEnd"/>
+    </w:p>
+    <w:p>
+      <w:pPr>
+        <w:spacing w:after="0" w:line="240" w:lineRule="auto"/>
+        <w:rPr>
+          <w:lang w:val="en-CA"/>
+        </w:rPr>
+      </w:pPr>
+      <w:r>
+        <w:rPr>
+          <w:lang w:val="en-CA"/>
+        </w:rPr>
+        <w:br w:type="page"/>
+      </w:r>
+    </w:p>
+    <w:p>
+      <w:pPr>
+        <w:jc w:val="center"/>
+        <w:rPr>
+          <w:b/>
+          <w:sz w:val="28"/>
+          <w:szCs w:val="28"/>
+          <w:u w:val="single"/>
+          <w:lang w:val="en-CA"/>
+        </w:rPr>
+      </w:pPr>
+      <w:r>
+        <w:rPr>
+          <w:b/>
+          <w:sz w:val="28"/>
+          <w:szCs w:val="28"/>
+          <w:u w:val="single"/>
+          <w:lang w:val="en-CA"/>
+        </w:rPr>
+        <w:lastRenderedPageBreak/>
+        <w:t>Green Team Minutes</w:t>
+      </w:r>
+    </w:p>
+    <w:p>
+      <w:pPr>
+        <w:jc w:val="center"/>
+        <w:rPr>
+          <w:b/>
+          <w:sz w:val="28"/>
+          <w:szCs w:val="28"/>
+          <w:lang w:val="en-CA"/>
+        </w:rPr>
+      </w:pPr>
+      <w:r>
+        <w:rPr>
+          <w:b/>
+          <w:sz w:val="28"/>
+          <w:szCs w:val="28"/>
+          <w:lang w:val="en-CA"/>
+        </w:rPr>
+        <w:t>Thursday, September 11 2025, 12:00 – 14:00</w:t>
+      </w:r>
+    </w:p>
+    <w:p>
+      <w:pPr>
+        <w:jc w:val="center"/>
+        <w:rPr>
+          <w:b/>
+          <w:sz w:val="28"/>
+          <w:szCs w:val="28"/>
+          <w:lang w:val="en-CA"/>
+        </w:rPr>
+      </w:pPr>
+      <w:r>
+        <w:rPr>
+          <w:b/>
+          <w:sz w:val="28"/>
+          <w:szCs w:val="28"/>
+          <w:lang w:val="en-CA"/>
+        </w:rPr>
+        <w:t>Lab D-243</w:t>
+      </w:r>
+    </w:p>
+    <w:tbl>
+      <w:tblPr>
+        <w:tblStyle w:val="TableGrid"/>
+        <w:tblW w:w="9576" w:type="dxa"/>
+        <w:tblLayout w:type="fixed"/>
+        <w:tblLook w:val="04A0" w:firstRow="1" w:lastRow="0" w:firstColumn="1" w:lastColumn="0" w:noHBand="0" w:noVBand="1"/>
+      </w:tblPr>
+      <w:tblGrid>
+        <w:gridCol w:w="9576"/>
+      </w:tblGrid>
+      <w:tr>
+        <w:trPr>
+          <w:trHeight w:val="327"/>
+        </w:trPr>
+        <w:tc>
+          <w:tcPr>
+            <w:tcW w:w="9576" w:type="dxa"/>
+          </w:tcPr>
+          <w:p>
+            <w:pPr>
+              <w:spacing w:after="0" w:line="240" w:lineRule="auto"/>
+              <w:jc w:val="center"/>
+              <w:rPr>
+                <w:b/>
+                <w:sz w:val="24"/>
+                <w:szCs w:val="24"/>
+                <w:lang w:val="en-CA"/>
+              </w:rPr>
+            </w:pPr>
+            <w:r>
+              <w:rPr>
+                <w:rFonts w:eastAsia="Calibri"/>
+                <w:b/>
+                <w:sz w:val="24"/>
+                <w:szCs w:val="24"/>
+                <w:lang w:val="en-CA"/>
+              </w:rPr>
+              <w:t>M I N U T E S</w:t>
             </w:r>
           </w:p>
         </w:tc>
@@ -994,7 +1556,467 @@
     </w:tbl>
     <w:p>
       <w:pPr>
-        <w:pStyle w:val="Normal"/>
+        <w:jc w:val="center"/>
+        <w:rPr>
+          <w:b/>
+          <w:sz w:val="28"/>
+          <w:szCs w:val="28"/>
+          <w:lang w:val="en-CA"/>
+        </w:rPr>
+      </w:pPr>
+    </w:p>
+    <w:p>
+      <w:pPr>
+        <w:rPr>
+          <w:b/>
+          <w:lang w:val="en-CA"/>
+        </w:rPr>
+      </w:pPr>
+      <w:r>
+        <w:rPr>
+          <w:b/>
+          <w:lang w:val="en-CA"/>
+        </w:rPr>
+        <w:t>Attendees</w:t>
+      </w:r>
+    </w:p>
+    <w:tbl>
+      <w:tblPr>
+        <w:tblStyle w:val="TableGrid"/>
+        <w:tblW w:w="9576" w:type="dxa"/>
+        <w:tblLayout w:type="fixed"/>
+        <w:tblLook w:val="04A0" w:firstRow="1" w:lastRow="0" w:firstColumn="1" w:lastColumn="0" w:noHBand="0" w:noVBand="1"/>
+      </w:tblPr>
+      <w:tblGrid>
+        <w:gridCol w:w="2660"/>
+        <w:gridCol w:w="6916"/>
+      </w:tblGrid>
+      <w:tr>
+        <w:tc>
+          <w:tcPr>
+            <w:tcW w:w="2660" w:type="dxa"/>
+          </w:tcPr>
+          <w:p>
+            <w:pPr>
+              <w:spacing w:after="0" w:line="240" w:lineRule="auto"/>
+              <w:rPr>
+                <w:lang w:val="en-CA"/>
+              </w:rPr>
+            </w:pPr>
+            <w:r>
+              <w:rPr>
+                <w:rFonts w:eastAsia="Calibri"/>
+                <w:lang w:val="en-CA"/>
+              </w:rPr>
+              <w:t>Student names</w:t>
+            </w:r>
+          </w:p>
+        </w:tc>
+        <w:tc>
+          <w:tcPr>
+            <w:tcW w:w="6915" w:type="dxa"/>
+          </w:tcPr>
+          <w:p>
+            <w:pPr>
+              <w:spacing w:after="0" w:line="240" w:lineRule="auto"/>
+              <w:rPr>
+                <w:lang w:val="en-CA"/>
+              </w:rPr>
+            </w:pPr>
+            <w:r>
+              <w:rPr>
+                <w:rFonts w:eastAsia="Calibri"/>
+                <w:lang w:val="en-CA"/>
+              </w:rPr>
+              <w:t xml:space="preserve">Aaron Ho Tim Fat, Hélène Rousseau, Said Becerra, </w:t>
+            </w:r>
+            <w:proofErr w:type="spellStart"/>
+            <w:r>
+              <w:rPr>
+                <w:rFonts w:eastAsia="Calibri"/>
+                <w:lang w:val="en-CA"/>
+              </w:rPr>
+              <w:t>Abdulmajeed</w:t>
+            </w:r>
+            <w:proofErr w:type="spellEnd"/>
+            <w:r>
+              <w:rPr>
+                <w:rFonts w:eastAsia="Calibri"/>
+                <w:lang w:val="en-CA"/>
+              </w:rPr>
+              <w:t xml:space="preserve"> </w:t>
+            </w:r>
+            <w:proofErr w:type="spellStart"/>
+            <w:r>
+              <w:rPr>
+                <w:rFonts w:eastAsia="Calibri"/>
+                <w:lang w:val="en-CA"/>
+              </w:rPr>
+              <w:t>Kakar</w:t>
+            </w:r>
+            <w:proofErr w:type="spellEnd"/>
+          </w:p>
+        </w:tc>
+      </w:tr>
+    </w:tbl>
+    <w:p>
+      <w:pPr>
+        <w:rPr>
+          <w:b/>
+          <w:lang w:val="en-CA"/>
+        </w:rPr>
+      </w:pPr>
+    </w:p>
+    <w:p>
+      <w:pPr>
+        <w:rPr>
+          <w:lang w:val="en-CA"/>
+        </w:rPr>
+      </w:pPr>
+      <w:r>
+        <w:rPr>
+          <w:lang w:val="en-CA"/>
+        </w:rPr>
+        <w:t>The meeting started at 12:</w:t>
+      </w:r>
+    </w:p>
+    <w:p>
+      <w:pPr>
+        <w:pStyle w:val="ListParagraph"/>
+        <w:numPr>
+          <w:ilvl w:val="0"/>
+          <w:numId w:val="4"/>
+        </w:numPr>
+        <w:rPr>
+          <w:lang w:val="en-CA"/>
+        </w:rPr>
+      </w:pPr>
+      <w:r>
+        <w:rPr>
+          <w:lang w:val="en-CA"/>
+        </w:rPr>
+        <w:t>Approval of the Agenda</w:t>
+      </w:r>
+    </w:p>
+    <w:p>
+      <w:pPr>
+        <w:pStyle w:val="ListParagraph"/>
+        <w:numPr>
+          <w:ilvl w:val="1"/>
+          <w:numId w:val="4"/>
+        </w:numPr>
+        <w:rPr>
+          <w:lang w:val="en-CA"/>
+        </w:rPr>
+      </w:pPr>
+    </w:p>
+    <w:p>
+      <w:pPr>
+        <w:pStyle w:val="ListParagraph"/>
+        <w:numPr>
+          <w:ilvl w:val="0"/>
+          <w:numId w:val="4"/>
+        </w:numPr>
+        <w:rPr>
+          <w:lang w:val="en-CA"/>
+        </w:rPr>
+      </w:pPr>
+      <w:r>
+        <w:rPr>
+          <w:lang w:val="en-CA"/>
+        </w:rPr>
+        <w:t>Approval of the minutes</w:t>
+      </w:r>
+    </w:p>
+    <w:p>
+      <w:pPr>
+        <w:pStyle w:val="ListParagraph"/>
+        <w:numPr>
+          <w:ilvl w:val="1"/>
+          <w:numId w:val="4"/>
+        </w:numPr>
+        <w:rPr>
+          <w:lang w:val="en-CA"/>
+        </w:rPr>
+      </w:pPr>
+      <w:r>
+        <w:rPr>
+          <w:lang w:val="en-CA"/>
+        </w:rPr>
+        <w:t>The minutes of the meeting of September 5, 2025 (taken by Aaron) are reviewed and approved by consensus.</w:t>
+      </w:r>
+    </w:p>
+    <w:p>
+      <w:pPr>
+        <w:pStyle w:val="ListParagraph"/>
+        <w:ind w:left="1440"/>
+        <w:rPr>
+          <w:lang w:val="en-CA"/>
+        </w:rPr>
+      </w:pPr>
+    </w:p>
+    <w:p>
+      <w:pPr>
+        <w:pStyle w:val="ListParagraph"/>
+        <w:numPr>
+          <w:ilvl w:val="0"/>
+          <w:numId w:val="4"/>
+        </w:numPr>
+        <w:rPr>
+          <w:lang w:val="en-CA"/>
+        </w:rPr>
+      </w:pPr>
+      <w:r>
+        <w:rPr>
+          <w:lang w:val="en-CA"/>
+        </w:rPr>
+        <w:t>Announcements</w:t>
+      </w:r>
+    </w:p>
+    <w:p>
+      <w:pPr>
+        <w:pStyle w:val="ListParagraph"/>
+        <w:numPr>
+          <w:ilvl w:val="1"/>
+          <w:numId w:val="4"/>
+        </w:numPr>
+        <w:rPr>
+          <w:lang w:val="en-CA"/>
+        </w:rPr>
+      </w:pPr>
+      <w:r>
+        <w:rPr>
+          <w:lang w:val="en-CA"/>
+        </w:rPr>
+        <w:t>None</w:t>
+      </w:r>
+    </w:p>
+    <w:p>
+      <w:pPr>
+        <w:pStyle w:val="ListParagraph"/>
+        <w:ind w:left="1440"/>
+        <w:rPr>
+          <w:lang w:val="en-CA"/>
+        </w:rPr>
+      </w:pPr>
+    </w:p>
+    <w:p>
+      <w:pPr>
+        <w:pStyle w:val="ListParagraph"/>
+        <w:numPr>
+          <w:ilvl w:val="0"/>
+          <w:numId w:val="4"/>
+        </w:numPr>
+        <w:rPr>
+          <w:lang w:val="en-CA"/>
+        </w:rPr>
+      </w:pPr>
+      <w:r>
+        <w:rPr>
+          <w:lang w:val="en-CA"/>
+        </w:rPr>
+        <w:t>Businesses</w:t>
+      </w:r>
+    </w:p>
+    <w:p>
+      <w:pPr>
+        <w:pStyle w:val="ListParagraph"/>
+        <w:numPr>
+          <w:ilvl w:val="1"/>
+          <w:numId w:val="4"/>
+        </w:numPr>
+        <w:suppressAutoHyphens w:val="0"/>
+        <w:rPr>
+          <w:lang w:val="en-CA"/>
+        </w:rPr>
+      </w:pPr>
+      <w:r>
+        <w:rPr>
+          <w:lang w:val="en-CA"/>
+        </w:rPr>
+        <w:t>Decide the team leader for the second deliverable</w:t>
+      </w:r>
+    </w:p>
+    <w:p>
+      <w:pPr>
+        <w:pStyle w:val="ListParagraph"/>
+        <w:numPr>
+          <w:ilvl w:val="2"/>
+          <w:numId w:val="4"/>
+        </w:numPr>
+        <w:suppressAutoHyphens w:val="0"/>
+        <w:rPr>
+          <w:lang w:val="en-CA"/>
+        </w:rPr>
+      </w:pPr>
+      <w:r>
+        <w:rPr>
+          <w:lang w:val="en-CA"/>
+        </w:rPr>
+        <w:t>We decided that H</w:t>
+      </w:r>
+      <w:proofErr w:type="spellStart"/>
+      <w:r>
+        <w:t>élène</w:t>
+      </w:r>
+      <w:proofErr w:type="spellEnd"/>
+      <w:r>
+        <w:t xml:space="preserve"> would be the team leader for the second deliverable as she was the one in contact with the client and she knew about his business the most.</w:t>
+      </w:r>
+    </w:p>
+    <w:p>
+      <w:pPr>
+        <w:pStyle w:val="ListParagraph"/>
+        <w:numPr>
+          <w:ilvl w:val="1"/>
+          <w:numId w:val="4"/>
+        </w:numPr>
+        <w:suppressAutoHyphens w:val="0"/>
+        <w:rPr>
+          <w:lang w:val="en-CA"/>
+        </w:rPr>
+      </w:pPr>
+      <w:r>
+        <w:rPr>
+          <w:lang w:val="en-CA"/>
+        </w:rPr>
+        <w:t>Decide on the framework we’re going to use or if we’re not going to use any framework</w:t>
+      </w:r>
+    </w:p>
+    <w:p>
+      <w:pPr>
+        <w:pStyle w:val="ListParagraph"/>
+        <w:numPr>
+          <w:ilvl w:val="2"/>
+          <w:numId w:val="4"/>
+        </w:numPr>
+        <w:suppressAutoHyphens w:val="0"/>
+        <w:rPr>
+          <w:lang w:val="en-CA"/>
+        </w:rPr>
+      </w:pPr>
+      <w:r>
+        <w:rPr>
+          <w:lang w:val="en-CA"/>
+        </w:rPr>
+        <w:t xml:space="preserve">We decide that we are not going to use any frameworks as 2 of the team members (Aaron and </w:t>
+      </w:r>
+      <w:proofErr w:type="spellStart"/>
+      <w:r>
+        <w:rPr>
+          <w:lang w:val="en-CA"/>
+        </w:rPr>
+        <w:t>Abdulmajeed</w:t>
+      </w:r>
+      <w:proofErr w:type="spellEnd"/>
+      <w:r>
+        <w:rPr>
+          <w:lang w:val="en-CA"/>
+        </w:rPr>
+        <w:t>) don’t know React and learning it now would take too long / would be too complicated.</w:t>
+      </w:r>
+    </w:p>
+    <w:p>
+      <w:pPr>
+        <w:pStyle w:val="ListParagraph"/>
+        <w:numPr>
+          <w:ilvl w:val="1"/>
+          <w:numId w:val="4"/>
+        </w:numPr>
+        <w:suppressAutoHyphens w:val="0"/>
+        <w:rPr>
+          <w:lang w:val="en-CA"/>
+        </w:rPr>
+      </w:pPr>
+      <w:r>
+        <w:rPr>
+          <w:lang w:val="en-CA"/>
+        </w:rPr>
+        <w:t>Start the second deliverable</w:t>
+      </w:r>
+    </w:p>
+    <w:p>
+      <w:pPr>
+        <w:pStyle w:val="ListParagraph"/>
+        <w:suppressAutoHyphens w:val="0"/>
+        <w:ind w:left="1440"/>
+        <w:rPr>
+          <w:lang w:val="en-CA"/>
+        </w:rPr>
+      </w:pPr>
+    </w:p>
+    <w:p>
+      <w:pPr>
+        <w:pStyle w:val="ListParagraph"/>
+        <w:numPr>
+          <w:ilvl w:val="0"/>
+          <w:numId w:val="4"/>
+        </w:numPr>
+        <w:rPr>
+          <w:lang w:val="en-CA"/>
+        </w:rPr>
+      </w:pPr>
+      <w:proofErr w:type="spellStart"/>
+      <w:r>
+        <w:rPr>
+          <w:lang w:val="en-CA"/>
+        </w:rPr>
+        <w:t>Varia</w:t>
+      </w:r>
+      <w:proofErr w:type="spellEnd"/>
+    </w:p>
+    <w:p>
+      <w:pPr>
+        <w:pStyle w:val="ListParagraph"/>
+        <w:numPr>
+          <w:ilvl w:val="1"/>
+          <w:numId w:val="4"/>
+        </w:numPr>
+        <w:rPr>
+          <w:lang w:val="en-CA"/>
+        </w:rPr>
+      </w:pPr>
+      <w:r>
+        <w:rPr>
+          <w:lang w:val="en-CA"/>
+        </w:rPr>
+        <w:t>None</w:t>
+      </w:r>
+    </w:p>
+    <w:p>
+      <w:pPr>
+        <w:pStyle w:val="ListParagraph"/>
+        <w:ind w:left="1440"/>
+        <w:rPr>
+          <w:lang w:val="en-CA"/>
+        </w:rPr>
+      </w:pPr>
+    </w:p>
+    <w:p>
+      <w:pPr>
+        <w:pStyle w:val="ListParagraph"/>
+        <w:numPr>
+          <w:ilvl w:val="0"/>
+          <w:numId w:val="4"/>
+        </w:numPr>
+        <w:rPr>
+          <w:lang w:val="en-CA"/>
+        </w:rPr>
+      </w:pPr>
+      <w:r>
+        <w:rPr>
+          <w:lang w:val="en-CA"/>
+        </w:rPr>
+        <w:t>Adjournment and Next Meeting</w:t>
+      </w:r>
+    </w:p>
+    <w:p>
+      <w:pPr>
+        <w:pStyle w:val="ListParagraph"/>
+        <w:numPr>
+          <w:ilvl w:val="1"/>
+          <w:numId w:val="4"/>
+        </w:numPr>
         <w:jc w:val="both"/>
         <w:rPr>
           <w:lang w:val="en-CA"/>
@@ -1004,11 +2026,482 @@
         <w:rPr>
           <w:lang w:val="en-CA"/>
         </w:rPr>
-      </w:r>
-    </w:p>
-    <w:p>
-      <w:pPr>
-        <w:pStyle w:val="Normal"/>
+        <w:t xml:space="preserve">The meeting adjourned by consensus at </w:t>
+      </w:r>
+    </w:p>
+    <w:p>
+      <w:pPr>
+        <w:rPr>
+          <w:lang w:val="en-CA"/>
+        </w:rPr>
+      </w:pPr>
+      <w:r>
+        <w:rPr>
+          <w:lang w:val="en-CA"/>
+        </w:rPr>
+        <w:t>Minutes Taker: Aaron</w:t>
+      </w:r>
+    </w:p>
+    <w:p>
+      <w:pPr>
+        <w:rPr>
+          <w:lang w:val="en-CA"/>
+        </w:rPr>
+      </w:pPr>
+      <w:r>
+        <w:rPr>
+          <w:lang w:val="en-CA"/>
+        </w:rPr>
+        <w:lastRenderedPageBreak/>
+        <w:t>Future minutes: Aaron</w:t>
+      </w:r>
+    </w:p>
+    <w:p>
+      <w:pPr>
+        <w:rPr>
+          <w:lang w:val="en-CA"/>
+        </w:rPr>
+      </w:pPr>
+      <w:r>
+        <w:rPr>
+          <w:lang w:val="en-CA"/>
+        </w:rPr>
+        <w:t xml:space="preserve">Meeting participants: Aaron, Hélène, Said, </w:t>
+      </w:r>
+      <w:proofErr w:type="spellStart"/>
+      <w:r>
+        <w:rPr>
+          <w:lang w:val="en-CA"/>
+        </w:rPr>
+        <w:t>Abdulmajeed</w:t>
+      </w:r>
+      <w:proofErr w:type="spellEnd"/>
+    </w:p>
+    <w:p>
+      <w:pPr>
+        <w:spacing w:after="0" w:line="240" w:lineRule="auto"/>
+        <w:rPr>
+          <w:lang w:val="en-CA"/>
+        </w:rPr>
+      </w:pPr>
+    </w:p>
+    <w:p>
+      <w:pPr>
+        <w:spacing w:after="0" w:line="240" w:lineRule="auto"/>
+        <w:rPr>
+          <w:lang w:val="en-CA"/>
+        </w:rPr>
+      </w:pPr>
+    </w:p>
+    <w:p>
+      <w:pPr>
+        <w:spacing w:after="0" w:line="240" w:lineRule="auto"/>
+        <w:rPr>
+          <w:lang w:val="en-CA"/>
+        </w:rPr>
+      </w:pPr>
+    </w:p>
+    <w:p>
+      <w:pPr>
+        <w:jc w:val="center"/>
+        <w:rPr>
+          <w:b/>
+          <w:sz w:val="28"/>
+          <w:szCs w:val="28"/>
+          <w:u w:val="single"/>
+          <w:lang w:val="en-CA"/>
+        </w:rPr>
+      </w:pPr>
+      <w:r>
+        <w:rPr>
+          <w:b/>
+          <w:sz w:val="28"/>
+          <w:szCs w:val="28"/>
+          <w:u w:val="single"/>
+          <w:lang w:val="en-CA"/>
+        </w:rPr>
+        <w:t>Green Team Minutes</w:t>
+      </w:r>
+    </w:p>
+    <w:p>
+      <w:pPr>
+        <w:jc w:val="center"/>
+        <w:rPr>
+          <w:b/>
+          <w:sz w:val="28"/>
+          <w:szCs w:val="28"/>
+          <w:lang w:val="en-CA"/>
+        </w:rPr>
+      </w:pPr>
+      <w:r>
+        <w:rPr>
+          <w:b/>
+          <w:sz w:val="28"/>
+          <w:szCs w:val="28"/>
+          <w:lang w:val="en-CA"/>
+        </w:rPr>
+        <w:t>Thursday, September 1</w:t>
+      </w:r>
+      <w:r>
+        <w:rPr>
+          <w:b/>
+          <w:sz w:val="28"/>
+          <w:szCs w:val="28"/>
+          <w:lang w:val="en-CA"/>
+        </w:rPr>
+        <w:t>8</w:t>
+      </w:r>
+      <w:r>
+        <w:rPr>
+          <w:b/>
+          <w:sz w:val="28"/>
+          <w:szCs w:val="28"/>
+          <w:lang w:val="en-CA"/>
+        </w:rPr>
+        <w:t xml:space="preserve"> 2025, 12:00 – 14:00</w:t>
+      </w:r>
+    </w:p>
+    <w:p>
+      <w:pPr>
+        <w:jc w:val="center"/>
+        <w:rPr>
+          <w:b/>
+          <w:sz w:val="28"/>
+          <w:szCs w:val="28"/>
+          <w:lang w:val="en-CA"/>
+        </w:rPr>
+      </w:pPr>
+      <w:r>
+        <w:rPr>
+          <w:b/>
+          <w:sz w:val="28"/>
+          <w:szCs w:val="28"/>
+          <w:lang w:val="en-CA"/>
+        </w:rPr>
+        <w:t>Lab D-243</w:t>
+      </w:r>
+    </w:p>
+    <w:tbl>
+      <w:tblPr>
+        <w:tblStyle w:val="TableGrid"/>
+        <w:tblW w:w="9576" w:type="dxa"/>
+        <w:tblLayout w:type="fixed"/>
+        <w:tblLook w:val="04A0" w:firstRow="1" w:lastRow="0" w:firstColumn="1" w:lastColumn="0" w:noHBand="0" w:noVBand="1"/>
+      </w:tblPr>
+      <w:tblGrid>
+        <w:gridCol w:w="9576"/>
+      </w:tblGrid>
+      <w:tr>
+        <w:trPr>
+          <w:trHeight w:val="327"/>
+        </w:trPr>
+        <w:tc>
+          <w:tcPr>
+            <w:tcW w:w="9576" w:type="dxa"/>
+          </w:tcPr>
+          <w:p>
+            <w:pPr>
+              <w:spacing w:after="0" w:line="240" w:lineRule="auto"/>
+              <w:jc w:val="center"/>
+              <w:rPr>
+                <w:b/>
+                <w:sz w:val="24"/>
+                <w:szCs w:val="24"/>
+                <w:lang w:val="en-CA"/>
+              </w:rPr>
+            </w:pPr>
+            <w:r>
+              <w:rPr>
+                <w:rFonts w:eastAsia="Calibri"/>
+                <w:b/>
+                <w:sz w:val="24"/>
+                <w:szCs w:val="24"/>
+                <w:lang w:val="en-CA"/>
+              </w:rPr>
+              <w:t>M I N U T E S</w:t>
+            </w:r>
+          </w:p>
+        </w:tc>
+      </w:tr>
+    </w:tbl>
+    <w:p>
+      <w:pPr>
+        <w:jc w:val="center"/>
+        <w:rPr>
+          <w:b/>
+          <w:sz w:val="28"/>
+          <w:szCs w:val="28"/>
+          <w:lang w:val="en-CA"/>
+        </w:rPr>
+      </w:pPr>
+    </w:p>
+    <w:p>
+      <w:pPr>
+        <w:rPr>
+          <w:b/>
+          <w:lang w:val="en-CA"/>
+        </w:rPr>
+      </w:pPr>
+      <w:r>
+        <w:rPr>
+          <w:b/>
+          <w:lang w:val="en-CA"/>
+        </w:rPr>
+        <w:t>Attendees</w:t>
+      </w:r>
+    </w:p>
+    <w:tbl>
+      <w:tblPr>
+        <w:tblStyle w:val="TableGrid"/>
+        <w:tblW w:w="9576" w:type="dxa"/>
+        <w:tblLayout w:type="fixed"/>
+        <w:tblLook w:val="04A0" w:firstRow="1" w:lastRow="0" w:firstColumn="1" w:lastColumn="0" w:noHBand="0" w:noVBand="1"/>
+      </w:tblPr>
+      <w:tblGrid>
+        <w:gridCol w:w="2660"/>
+        <w:gridCol w:w="6916"/>
+      </w:tblGrid>
+      <w:tr>
+        <w:tc>
+          <w:tcPr>
+            <w:tcW w:w="2660" w:type="dxa"/>
+          </w:tcPr>
+          <w:p>
+            <w:pPr>
+              <w:spacing w:after="0" w:line="240" w:lineRule="auto"/>
+              <w:rPr>
+                <w:lang w:val="en-CA"/>
+              </w:rPr>
+            </w:pPr>
+            <w:r>
+              <w:rPr>
+                <w:rFonts w:eastAsia="Calibri"/>
+                <w:lang w:val="en-CA"/>
+              </w:rPr>
+              <w:t>Student names</w:t>
+            </w:r>
+          </w:p>
+        </w:tc>
+        <w:tc>
+          <w:tcPr>
+            <w:tcW w:w="6915" w:type="dxa"/>
+          </w:tcPr>
+          <w:p>
+            <w:pPr>
+              <w:spacing w:after="0" w:line="240" w:lineRule="auto"/>
+              <w:rPr>
+                <w:lang w:val="en-CA"/>
+              </w:rPr>
+            </w:pPr>
+            <w:r>
+              <w:rPr>
+                <w:rFonts w:eastAsia="Calibri"/>
+                <w:lang w:val="en-CA"/>
+              </w:rPr>
+              <w:t>Aaron Ho Tim Fat, Hélène Rousseau</w:t>
+            </w:r>
+          </w:p>
+        </w:tc>
+      </w:tr>
+    </w:tbl>
+    <w:p>
+      <w:pPr>
+        <w:rPr>
+          <w:b/>
+          <w:lang w:val="en-CA"/>
+        </w:rPr>
+      </w:pPr>
+    </w:p>
+    <w:p>
+      <w:pPr>
+        <w:rPr>
+          <w:lang w:val="en-CA"/>
+        </w:rPr>
+      </w:pPr>
+      <w:r>
+        <w:rPr>
+          <w:lang w:val="en-CA"/>
+        </w:rPr>
+        <w:t>The meeting started at 12:</w:t>
+      </w:r>
+    </w:p>
+    <w:p>
+      <w:pPr>
+        <w:pStyle w:val="ListParagraph"/>
+        <w:numPr>
+          <w:ilvl w:val="0"/>
+          <w:numId w:val="6"/>
+        </w:numPr>
+        <w:rPr>
+          <w:lang w:val="en-CA"/>
+        </w:rPr>
+      </w:pPr>
+      <w:r>
+        <w:rPr>
+          <w:lang w:val="en-CA"/>
+        </w:rPr>
+        <w:t>Approval of the Agenda</w:t>
+      </w:r>
+    </w:p>
+    <w:p>
+      <w:pPr>
+        <w:pStyle w:val="ListParagraph"/>
+        <w:numPr>
+          <w:ilvl w:val="1"/>
+          <w:numId w:val="6"/>
+        </w:numPr>
+        <w:rPr>
+          <w:lang w:val="en-CA"/>
+        </w:rPr>
+      </w:pPr>
+    </w:p>
+    <w:p>
+      <w:pPr>
+        <w:pStyle w:val="ListParagraph"/>
+        <w:numPr>
+          <w:ilvl w:val="0"/>
+          <w:numId w:val="6"/>
+        </w:numPr>
+        <w:rPr>
+          <w:lang w:val="en-CA"/>
+        </w:rPr>
+      </w:pPr>
+      <w:r>
+        <w:rPr>
+          <w:lang w:val="en-CA"/>
+        </w:rPr>
+        <w:t>Approval of the minutes</w:t>
+      </w:r>
+    </w:p>
+    <w:p>
+      <w:pPr>
+        <w:pStyle w:val="ListParagraph"/>
+        <w:numPr>
+          <w:ilvl w:val="1"/>
+          <w:numId w:val="6"/>
+        </w:numPr>
+        <w:rPr>
+          <w:lang w:val="en-CA"/>
+        </w:rPr>
+      </w:pPr>
+      <w:r>
+        <w:rPr>
+          <w:lang w:val="en-CA"/>
+        </w:rPr>
+        <w:t xml:space="preserve">The minutes of the meeting of September </w:t>
+      </w:r>
+      <w:r>
+        <w:rPr>
+          <w:lang w:val="en-CA"/>
+        </w:rPr>
+        <w:t>11</w:t>
+      </w:r>
+      <w:r>
+        <w:rPr>
+          <w:lang w:val="en-CA"/>
+        </w:rPr>
+        <w:t>, 2025 (taken by Aaron) are reviewed and approved by consensus.</w:t>
+      </w:r>
+    </w:p>
+    <w:p>
+      <w:pPr>
+        <w:pStyle w:val="ListParagraph"/>
+        <w:ind w:left="1440"/>
+        <w:rPr>
+          <w:lang w:val="en-CA"/>
+        </w:rPr>
+      </w:pPr>
+    </w:p>
+    <w:p>
+      <w:pPr>
+        <w:pStyle w:val="ListParagraph"/>
+        <w:numPr>
+          <w:ilvl w:val="0"/>
+          <w:numId w:val="6"/>
+        </w:numPr>
+        <w:rPr>
+          <w:lang w:val="en-CA"/>
+        </w:rPr>
+      </w:pPr>
+      <w:r>
+        <w:rPr>
+          <w:lang w:val="en-CA"/>
+        </w:rPr>
+        <w:t>Announcements</w:t>
+      </w:r>
+    </w:p>
+    <w:p>
+      <w:pPr>
+        <w:pStyle w:val="ListParagraph"/>
+        <w:numPr>
+          <w:ilvl w:val="1"/>
+          <w:numId w:val="6"/>
+        </w:numPr>
+        <w:rPr>
+          <w:lang w:val="en-CA"/>
+        </w:rPr>
+      </w:pPr>
+      <w:r>
+        <w:rPr>
+          <w:lang w:val="en-CA"/>
+        </w:rPr>
+        <w:t>None</w:t>
+      </w:r>
+    </w:p>
+    <w:p>
+      <w:pPr>
+        <w:pStyle w:val="ListParagraph"/>
+        <w:ind w:left="1440"/>
+        <w:rPr>
+          <w:lang w:val="en-CA"/>
+        </w:rPr>
+      </w:pPr>
+    </w:p>
+    <w:p>
+      <w:pPr>
+        <w:pStyle w:val="ListParagraph"/>
+        <w:numPr>
+          <w:ilvl w:val="0"/>
+          <w:numId w:val="6"/>
+        </w:numPr>
+        <w:rPr>
+          <w:lang w:val="en-CA"/>
+        </w:rPr>
+      </w:pPr>
+      <w:r>
+        <w:rPr>
+          <w:lang w:val="en-CA"/>
+        </w:rPr>
+        <w:t>Businesses</w:t>
+      </w:r>
+    </w:p>
+    <w:p>
+      <w:pPr>
+        <w:pStyle w:val="ListParagraph"/>
+        <w:numPr>
+          <w:ilvl w:val="1"/>
+          <w:numId w:val="6"/>
+        </w:numPr>
+        <w:suppressAutoHyphens w:val="0"/>
+        <w:rPr>
+          <w:lang w:val="en-CA"/>
+        </w:rPr>
+      </w:pPr>
+      <w:r>
+        <w:rPr>
+          <w:lang w:val="en-CA"/>
+        </w:rPr>
+        <w:t>Website Requirements / Features</w:t>
+      </w:r>
+    </w:p>
+    <w:p>
+      <w:pPr>
+        <w:pStyle w:val="ListParagraph"/>
+        <w:numPr>
+          <w:ilvl w:val="2"/>
+          <w:numId w:val="6"/>
+        </w:numPr>
+        <w:suppressAutoHyphens w:val="0"/>
         <w:jc w:val="both"/>
         <w:rPr>
           <w:lang w:val="en-CA"/>
@@ -1018,15 +2511,472 @@
         <w:rPr>
           <w:lang w:val="en-CA"/>
         </w:rPr>
-        <w:t>The meeting started at 8:33</w:t>
-      </w:r>
+        <w:t>After the meeting with the client, H</w:t>
+      </w:r>
+      <w:proofErr w:type="spellStart"/>
+      <w:r>
+        <w:t>élène</w:t>
+      </w:r>
+      <w:proofErr w:type="spellEnd"/>
+      <w:r>
+        <w:t xml:space="preserve"> now had the requirements for the website. The client said that he is not yet ready to migrate form WordPress and hire a </w:t>
+      </w:r>
+      <w:proofErr w:type="spellStart"/>
+      <w:r>
+        <w:t>Webdev</w:t>
+      </w:r>
+      <w:proofErr w:type="spellEnd"/>
+      <w:r>
+        <w:t>, so our website will be like a demo for him to see what it would be like. He gives us almost full creative liberty. The requirements are: He wants a light and dark mode, a reservation system able to handle package reservation, memberships, and cross reservations. The website must be a bit chaotic to have the same energy as the place. The website must have French and English languages available. There should be 4 user levels (</w:t>
+      </w:r>
+      <w:proofErr w:type="gramStart"/>
+      <w:r>
+        <w:t>user :</w:t>
+      </w:r>
+      <w:proofErr w:type="gramEnd"/>
+      <w:r>
+        <w:t xml:space="preserve"> editor : manager : admin).</w:t>
+      </w:r>
+    </w:p>
+    <w:p>
+      <w:pPr>
+        <w:pStyle w:val="ListParagraph"/>
+        <w:numPr>
+          <w:ilvl w:val="1"/>
+          <w:numId w:val="6"/>
+        </w:numPr>
+        <w:suppressAutoHyphens w:val="0"/>
+        <w:rPr>
+          <w:lang w:val="en-CA"/>
+        </w:rPr>
+      </w:pPr>
+      <w:r>
+        <w:rPr>
+          <w:lang w:val="en-CA"/>
+        </w:rPr>
+        <w:t>Continue second deliverable</w:t>
+      </w:r>
+    </w:p>
+    <w:p>
+      <w:pPr>
+        <w:pStyle w:val="ListParagraph"/>
+        <w:suppressAutoHyphens w:val="0"/>
+        <w:ind w:left="1440"/>
+        <w:rPr>
+          <w:lang w:val="en-CA"/>
+        </w:rPr>
+      </w:pPr>
     </w:p>
     <w:p>
       <w:pPr>
         <w:pStyle w:val="ListParagraph"/>
         <w:numPr>
           <w:ilvl w:val="0"/>
-          <w:numId w:val="2"/>
+          <w:numId w:val="6"/>
+        </w:numPr>
+        <w:rPr>
+          <w:lang w:val="en-CA"/>
+        </w:rPr>
+      </w:pPr>
+      <w:proofErr w:type="spellStart"/>
+      <w:r>
+        <w:rPr>
+          <w:lang w:val="en-CA"/>
+        </w:rPr>
+        <w:lastRenderedPageBreak/>
+        <w:t>Varia</w:t>
+      </w:r>
+      <w:proofErr w:type="spellEnd"/>
+    </w:p>
+    <w:p>
+      <w:pPr>
+        <w:pStyle w:val="ListParagraph"/>
+        <w:numPr>
+          <w:ilvl w:val="1"/>
+          <w:numId w:val="6"/>
+        </w:numPr>
+        <w:rPr>
+          <w:lang w:val="en-CA"/>
+        </w:rPr>
+      </w:pPr>
+      <w:r>
+        <w:rPr>
+          <w:lang w:val="en-CA"/>
+        </w:rPr>
+        <w:t>None</w:t>
+      </w:r>
+    </w:p>
+    <w:p>
+      <w:pPr>
+        <w:pStyle w:val="ListParagraph"/>
+        <w:ind w:left="1440"/>
+        <w:rPr>
+          <w:lang w:val="en-CA"/>
+        </w:rPr>
+      </w:pPr>
+    </w:p>
+    <w:p>
+      <w:pPr>
+        <w:pStyle w:val="ListParagraph"/>
+        <w:numPr>
+          <w:ilvl w:val="0"/>
+          <w:numId w:val="6"/>
+        </w:numPr>
+        <w:rPr>
+          <w:lang w:val="en-CA"/>
+        </w:rPr>
+      </w:pPr>
+      <w:r>
+        <w:rPr>
+          <w:lang w:val="en-CA"/>
+        </w:rPr>
+        <w:t>Adjournment and Next Meeting</w:t>
+      </w:r>
+    </w:p>
+    <w:p>
+      <w:pPr>
+        <w:pStyle w:val="ListParagraph"/>
+        <w:numPr>
+          <w:ilvl w:val="1"/>
+          <w:numId w:val="6"/>
+        </w:numPr>
+        <w:jc w:val="both"/>
+        <w:rPr>
+          <w:lang w:val="en-CA"/>
+        </w:rPr>
+      </w:pPr>
+      <w:r>
+        <w:rPr>
+          <w:lang w:val="en-CA"/>
+        </w:rPr>
+        <w:t xml:space="preserve">The meeting adjourned by consensus at </w:t>
+      </w:r>
+    </w:p>
+    <w:p>
+      <w:pPr>
+        <w:rPr>
+          <w:lang w:val="en-CA"/>
+        </w:rPr>
+      </w:pPr>
+      <w:r>
+        <w:rPr>
+          <w:lang w:val="en-CA"/>
+        </w:rPr>
+        <w:t>Minutes Taker: Aaron</w:t>
+      </w:r>
+    </w:p>
+    <w:p>
+      <w:pPr>
+        <w:rPr>
+          <w:lang w:val="en-CA"/>
+        </w:rPr>
+      </w:pPr>
+      <w:r>
+        <w:rPr>
+          <w:lang w:val="en-CA"/>
+        </w:rPr>
+        <w:t>Future minutes: Aaron</w:t>
+      </w:r>
+    </w:p>
+    <w:p>
+      <w:pPr>
+        <w:rPr>
+          <w:lang w:val="en-CA"/>
+        </w:rPr>
+      </w:pPr>
+      <w:r>
+        <w:rPr>
+          <w:lang w:val="en-CA"/>
+        </w:rPr>
+        <w:t>Meeting participants: Aaron, Hélène</w:t>
+      </w:r>
+    </w:p>
+    <w:p>
+      <w:pPr>
+        <w:spacing w:after="0" w:line="240" w:lineRule="auto"/>
+        <w:rPr>
+          <w:lang w:val="en-CA"/>
+        </w:rPr>
+      </w:pPr>
+    </w:p>
+    <w:p>
+      <w:pPr>
+        <w:spacing w:after="0" w:line="240" w:lineRule="auto"/>
+        <w:rPr>
+          <w:lang w:val="en-CA"/>
+        </w:rPr>
+      </w:pPr>
+    </w:p>
+    <w:p>
+      <w:pPr>
+        <w:spacing w:after="0" w:line="240" w:lineRule="auto"/>
+        <w:rPr>
+          <w:lang w:val="en-CA"/>
+        </w:rPr>
+      </w:pPr>
+    </w:p>
+    <w:p>
+      <w:pPr>
+        <w:jc w:val="center"/>
+        <w:rPr>
+          <w:b/>
+          <w:sz w:val="28"/>
+          <w:szCs w:val="28"/>
+          <w:u w:val="single"/>
+          <w:lang w:val="en-CA"/>
+        </w:rPr>
+      </w:pPr>
+      <w:r>
+        <w:rPr>
+          <w:b/>
+          <w:sz w:val="28"/>
+          <w:szCs w:val="28"/>
+          <w:u w:val="single"/>
+          <w:lang w:val="en-CA"/>
+        </w:rPr>
+        <w:t>Green Team Minutes</w:t>
+      </w:r>
+    </w:p>
+    <w:p>
+      <w:pPr>
+        <w:jc w:val="center"/>
+        <w:rPr>
+          <w:b/>
+          <w:sz w:val="28"/>
+          <w:szCs w:val="28"/>
+          <w:lang w:val="en-CA"/>
+        </w:rPr>
+      </w:pPr>
+      <w:r>
+        <w:rPr>
+          <w:b/>
+          <w:sz w:val="28"/>
+          <w:szCs w:val="28"/>
+          <w:lang w:val="en-CA"/>
+        </w:rPr>
+        <w:t xml:space="preserve">Thursday, September </w:t>
+      </w:r>
+      <w:r>
+        <w:rPr>
+          <w:b/>
+          <w:sz w:val="28"/>
+          <w:szCs w:val="28"/>
+          <w:lang w:val="en-CA"/>
+        </w:rPr>
+        <w:t>25</w:t>
+      </w:r>
+      <w:r>
+        <w:rPr>
+          <w:b/>
+          <w:sz w:val="28"/>
+          <w:szCs w:val="28"/>
+          <w:lang w:val="en-CA"/>
+        </w:rPr>
+        <w:t xml:space="preserve"> 2025, 12:00 – 14:00</w:t>
+      </w:r>
+    </w:p>
+    <w:p>
+      <w:pPr>
+        <w:jc w:val="center"/>
+        <w:rPr>
+          <w:b/>
+          <w:sz w:val="28"/>
+          <w:szCs w:val="28"/>
+          <w:lang w:val="en-CA"/>
+        </w:rPr>
+      </w:pPr>
+      <w:r>
+        <w:rPr>
+          <w:b/>
+          <w:sz w:val="28"/>
+          <w:szCs w:val="28"/>
+          <w:lang w:val="en-CA"/>
+        </w:rPr>
+        <w:t>Lab D-243</w:t>
+      </w:r>
+    </w:p>
+    <w:tbl>
+      <w:tblPr>
+        <w:tblStyle w:val="TableGrid"/>
+        <w:tblW w:w="9576" w:type="dxa"/>
+        <w:tblLayout w:type="fixed"/>
+        <w:tblLook w:val="04A0" w:firstRow="1" w:lastRow="0" w:firstColumn="1" w:lastColumn="0" w:noHBand="0" w:noVBand="1"/>
+      </w:tblPr>
+      <w:tblGrid>
+        <w:gridCol w:w="9576"/>
+      </w:tblGrid>
+      <w:tr>
+        <w:trPr>
+          <w:trHeight w:val="327"/>
+        </w:trPr>
+        <w:tc>
+          <w:tcPr>
+            <w:tcW w:w="9576" w:type="dxa"/>
+          </w:tcPr>
+          <w:p>
+            <w:pPr>
+              <w:spacing w:after="0" w:line="240" w:lineRule="auto"/>
+              <w:jc w:val="center"/>
+              <w:rPr>
+                <w:b/>
+                <w:sz w:val="24"/>
+                <w:szCs w:val="24"/>
+                <w:lang w:val="en-CA"/>
+              </w:rPr>
+            </w:pPr>
+            <w:r>
+              <w:rPr>
+                <w:rFonts w:eastAsia="Calibri"/>
+                <w:b/>
+                <w:sz w:val="24"/>
+                <w:szCs w:val="24"/>
+                <w:lang w:val="en-CA"/>
+              </w:rPr>
+              <w:t>M I N U T E S</w:t>
+            </w:r>
+          </w:p>
+        </w:tc>
+      </w:tr>
+    </w:tbl>
+    <w:p>
+      <w:pPr>
+        <w:jc w:val="center"/>
+        <w:rPr>
+          <w:b/>
+          <w:sz w:val="28"/>
+          <w:szCs w:val="28"/>
+          <w:lang w:val="en-CA"/>
+        </w:rPr>
+      </w:pPr>
+    </w:p>
+    <w:p>
+      <w:pPr>
+        <w:rPr>
+          <w:b/>
+          <w:lang w:val="en-CA"/>
+        </w:rPr>
+      </w:pPr>
+      <w:r>
+        <w:rPr>
+          <w:b/>
+          <w:lang w:val="en-CA"/>
+        </w:rPr>
+        <w:t>Attendees</w:t>
+      </w:r>
+    </w:p>
+    <w:tbl>
+      <w:tblPr>
+        <w:tblStyle w:val="TableGrid"/>
+        <w:tblW w:w="9576" w:type="dxa"/>
+        <w:tblLayout w:type="fixed"/>
+        <w:tblLook w:val="04A0" w:firstRow="1" w:lastRow="0" w:firstColumn="1" w:lastColumn="0" w:noHBand="0" w:noVBand="1"/>
+      </w:tblPr>
+      <w:tblGrid>
+        <w:gridCol w:w="2660"/>
+        <w:gridCol w:w="6916"/>
+      </w:tblGrid>
+      <w:tr>
+        <w:tc>
+          <w:tcPr>
+            <w:tcW w:w="2660" w:type="dxa"/>
+          </w:tcPr>
+          <w:p>
+            <w:pPr>
+              <w:spacing w:after="0" w:line="240" w:lineRule="auto"/>
+              <w:rPr>
+                <w:lang w:val="en-CA"/>
+              </w:rPr>
+            </w:pPr>
+            <w:r>
+              <w:rPr>
+                <w:rFonts w:eastAsia="Calibri"/>
+                <w:lang w:val="en-CA"/>
+              </w:rPr>
+              <w:t>Student names</w:t>
+            </w:r>
+          </w:p>
+        </w:tc>
+        <w:tc>
+          <w:tcPr>
+            <w:tcW w:w="6915" w:type="dxa"/>
+          </w:tcPr>
+          <w:p>
+            <w:pPr>
+              <w:spacing w:after="0" w:line="240" w:lineRule="auto"/>
+              <w:rPr>
+                <w:lang w:val="en-CA"/>
+              </w:rPr>
+            </w:pPr>
+            <w:r>
+              <w:rPr>
+                <w:rFonts w:eastAsia="Calibri"/>
+                <w:lang w:val="en-CA"/>
+              </w:rPr>
+              <w:t>Aaron Ho Tim Fat, Hélène Rousseau</w:t>
+            </w:r>
+            <w:r>
+              <w:rPr>
+                <w:rFonts w:eastAsia="Calibri"/>
+                <w:lang w:val="en-CA"/>
+              </w:rPr>
+              <w:t xml:space="preserve">, </w:t>
+            </w:r>
+            <w:proofErr w:type="spellStart"/>
+            <w:r>
+              <w:rPr>
+                <w:rFonts w:eastAsia="Calibri"/>
+                <w:lang w:val="en-CA"/>
+              </w:rPr>
+              <w:t>Abdulmajeed</w:t>
+            </w:r>
+            <w:proofErr w:type="spellEnd"/>
+            <w:r>
+              <w:rPr>
+                <w:rFonts w:eastAsia="Calibri"/>
+                <w:lang w:val="en-CA"/>
+              </w:rPr>
+              <w:t xml:space="preserve"> </w:t>
+            </w:r>
+            <w:proofErr w:type="spellStart"/>
+            <w:r>
+              <w:rPr>
+                <w:rFonts w:eastAsia="Calibri"/>
+                <w:lang w:val="en-CA"/>
+              </w:rPr>
+              <w:t>Kakar</w:t>
+            </w:r>
+            <w:proofErr w:type="spellEnd"/>
+          </w:p>
+        </w:tc>
+      </w:tr>
+    </w:tbl>
+    <w:p>
+      <w:pPr>
+        <w:rPr>
+          <w:b/>
+          <w:lang w:val="en-CA"/>
+        </w:rPr>
+      </w:pPr>
+    </w:p>
+    <w:p>
+      <w:pPr>
+        <w:rPr>
+          <w:lang w:val="en-CA"/>
+        </w:rPr>
+      </w:pPr>
+      <w:r>
+        <w:rPr>
+          <w:lang w:val="en-CA"/>
+        </w:rPr>
+        <w:t>The meeting started at 12:</w:t>
+      </w:r>
+    </w:p>
+    <w:p>
+      <w:pPr>
+        <w:pStyle w:val="ListParagraph"/>
+        <w:numPr>
+          <w:ilvl w:val="0"/>
+          <w:numId w:val="8"/>
         </w:numPr>
         <w:rPr>
           <w:lang w:val="en-CA"/>
@@ -1044,17 +2994,59 @@
         <w:pStyle w:val="ListParagraph"/>
         <w:numPr>
           <w:ilvl w:val="1"/>
-          <w:numId w:val="2"/>
-        </w:numPr>
-        <w:rPr>
-          <w:lang w:val="en-CA"/>
-        </w:rPr>
-      </w:pPr>
-      <w:r>
-        <w:rPr>
-          <w:lang w:val="en-CA"/>
-        </w:rPr>
-        <w:t>Aaron presented the agenda. It is approved by consensus.</w:t>
+          <w:numId w:val="8"/>
+        </w:numPr>
+        <w:rPr>
+          <w:lang w:val="en-CA"/>
+        </w:rPr>
+      </w:pPr>
+    </w:p>
+    <w:p>
+      <w:pPr>
+        <w:pStyle w:val="ListParagraph"/>
+        <w:numPr>
+          <w:ilvl w:val="0"/>
+          <w:numId w:val="8"/>
+        </w:numPr>
+        <w:rPr>
+          <w:lang w:val="en-CA"/>
+        </w:rPr>
+      </w:pPr>
+      <w:r>
+        <w:rPr>
+          <w:lang w:val="en-CA"/>
+        </w:rPr>
+        <w:t>Approval of the minutes</w:t>
+      </w:r>
+    </w:p>
+    <w:p>
+      <w:pPr>
+        <w:pStyle w:val="ListParagraph"/>
+        <w:numPr>
+          <w:ilvl w:val="1"/>
+          <w:numId w:val="8"/>
+        </w:numPr>
+        <w:rPr>
+          <w:lang w:val="en-CA"/>
+        </w:rPr>
+      </w:pPr>
+      <w:r>
+        <w:rPr>
+          <w:lang w:val="en-CA"/>
+        </w:rPr>
+        <w:t>The minutes of the meeting of September 1</w:t>
+      </w:r>
+      <w:r>
+        <w:rPr>
+          <w:lang w:val="en-CA"/>
+        </w:rPr>
+        <w:t>8</w:t>
+      </w:r>
+      <w:r>
+        <w:rPr>
+          <w:lang w:val="en-CA"/>
+        </w:rPr>
+        <w:t>, 2025 (taken by Aaron) are reviewed and approved by consensus.</w:t>
       </w:r>
     </w:p>
     <w:p>
@@ -1065,28 +3057,23 @@
           <w:lang w:val="en-CA"/>
         </w:rPr>
       </w:pPr>
-      <w:r>
-        <w:rPr>
-          <w:lang w:val="en-CA"/>
-        </w:rPr>
-      </w:r>
     </w:p>
     <w:p>
       <w:pPr>
         <w:pStyle w:val="ListParagraph"/>
         <w:numPr>
           <w:ilvl w:val="0"/>
-          <w:numId w:val="2"/>
-        </w:numPr>
-        <w:rPr>
-          <w:lang w:val="en-CA"/>
-        </w:rPr>
-      </w:pPr>
-      <w:r>
-        <w:rPr>
-          <w:lang w:val="en-CA"/>
-        </w:rPr>
-        <w:t>Approval of the minutes</w:t>
+          <w:numId w:val="8"/>
+        </w:numPr>
+        <w:rPr>
+          <w:lang w:val="en-CA"/>
+        </w:rPr>
+      </w:pPr>
+      <w:r>
+        <w:rPr>
+          <w:lang w:val="en-CA"/>
+        </w:rPr>
+        <w:t>Announcements</w:t>
       </w:r>
     </w:p>
     <w:p>
@@ -1094,17 +3081,17 @@
         <w:pStyle w:val="ListParagraph"/>
         <w:numPr>
           <w:ilvl w:val="1"/>
-          <w:numId w:val="2"/>
-        </w:numPr>
-        <w:rPr>
-          <w:lang w:val="en-CA"/>
-        </w:rPr>
-      </w:pPr>
-      <w:r>
-        <w:rPr>
-          <w:lang w:val="en-CA"/>
-        </w:rPr>
-        <w:t>The minutes of the meeting of September 4, 2025 (taken by Aaron) are reviewed and approved by consensus.</w:t>
+          <w:numId w:val="8"/>
+        </w:numPr>
+        <w:rPr>
+          <w:lang w:val="en-CA"/>
+        </w:rPr>
+      </w:pPr>
+      <w:r>
+        <w:rPr>
+          <w:lang w:val="en-CA"/>
+        </w:rPr>
+        <w:t>None</w:t>
       </w:r>
     </w:p>
     <w:p>
@@ -1115,28 +3102,23 @@
           <w:lang w:val="en-CA"/>
         </w:rPr>
       </w:pPr>
-      <w:r>
-        <w:rPr>
-          <w:lang w:val="en-CA"/>
-        </w:rPr>
-      </w:r>
     </w:p>
     <w:p>
       <w:pPr>
         <w:pStyle w:val="ListParagraph"/>
         <w:numPr>
           <w:ilvl w:val="0"/>
-          <w:numId w:val="2"/>
-        </w:numPr>
-        <w:rPr>
-          <w:lang w:val="en-CA"/>
-        </w:rPr>
-      </w:pPr>
-      <w:r>
-        <w:rPr>
-          <w:lang w:val="en-CA"/>
-        </w:rPr>
-        <w:t>Announcements</w:t>
+          <w:numId w:val="8"/>
+        </w:numPr>
+        <w:rPr>
+          <w:lang w:val="en-CA"/>
+        </w:rPr>
+      </w:pPr>
+      <w:r>
+        <w:rPr>
+          <w:lang w:val="en-CA"/>
+        </w:rPr>
+        <w:t>Businesses</w:t>
       </w:r>
     </w:p>
     <w:p>
@@ -1144,305 +3126,118 @@
         <w:pStyle w:val="ListParagraph"/>
         <w:numPr>
           <w:ilvl w:val="1"/>
-          <w:numId w:val="2"/>
-        </w:numPr>
-        <w:rPr>
-          <w:lang w:val="en-CA"/>
-        </w:rPr>
-      </w:pPr>
-      <w:r>
-        <w:rPr>
-          <w:lang w:val="en-CA"/>
-        </w:rPr>
-        <w:t>None</w:t>
-      </w:r>
-    </w:p>
-    <w:p>
-      <w:pPr>
-        <w:pStyle w:val="ListParagraph"/>
-        <w:ind w:left="1440"/>
-        <w:rPr>
-          <w:lang w:val="en-CA"/>
-        </w:rPr>
-      </w:pPr>
-      <w:r>
-        <w:rPr>
-          <w:lang w:val="en-CA"/>
-        </w:rPr>
-      </w:r>
-    </w:p>
-    <w:p>
-      <w:pPr>
-        <w:pStyle w:val="ListParagraph"/>
-        <w:numPr>
-          <w:ilvl w:val="0"/>
-          <w:numId w:val="2"/>
-        </w:numPr>
-        <w:rPr>
-          <w:lang w:val="en-CA"/>
-        </w:rPr>
-      </w:pPr>
-      <w:r>
-        <w:rPr>
-          <w:lang w:val="en-CA"/>
-        </w:rPr>
-        <w:t>Businesses</w:t>
-      </w:r>
-    </w:p>
-    <w:p>
-      <w:pPr>
-        <w:pStyle w:val="ListParagraph"/>
-        <w:numPr>
-          <w:ilvl w:val="1"/>
-          <w:numId w:val="2"/>
-        </w:numPr>
-        <w:rPr>
-          <w:lang w:val="en-CA"/>
-        </w:rPr>
-      </w:pPr>
-      <w:r>
-        <w:rPr>
-          <w:lang w:val="en-CA"/>
-        </w:rPr>
-        <w:t>Finishing the Deliverable 1</w:t>
-      </w:r>
-    </w:p>
-    <w:p>
-      <w:pPr>
-        <w:pStyle w:val="ListParagraph"/>
-        <w:numPr>
-          <w:ilvl w:val="2"/>
-          <w:numId w:val="2"/>
-        </w:numPr>
-        <w:rPr>
-          <w:lang w:val="en-CA"/>
-        </w:rPr>
-      </w:pPr>
-      <w:r>
-        <w:rPr>
-          <w:lang w:val="en-CA"/>
-        </w:rPr>
-        <w:t>Making the project plan</w:t>
-      </w:r>
-    </w:p>
-    <w:p>
-      <w:pPr>
-        <w:pStyle w:val="ListParagraph"/>
-        <w:numPr>
-          <w:ilvl w:val="3"/>
-          <w:numId w:val="2"/>
-        </w:numPr>
-        <w:rPr>
-          <w:lang w:val="en-CA"/>
-        </w:rPr>
-      </w:pPr>
-      <w:r>
-        <w:rPr>
-          <w:lang w:val="en-CA"/>
-        </w:rPr>
-        <w:t>Said started working on the project plan after we learned how to use Microsoft project</w:t>
-      </w:r>
-    </w:p>
-    <w:p>
-      <w:pPr>
-        <w:pStyle w:val="ListParagraph"/>
-        <w:numPr>
-          <w:ilvl w:val="2"/>
-          <w:numId w:val="2"/>
-        </w:numPr>
-        <w:rPr>
-          <w:lang w:val="en-CA"/>
-        </w:rPr>
-      </w:pPr>
-      <w:r>
-        <w:rPr>
-          <w:lang w:val="en-CA"/>
-        </w:rPr>
-        <w:t>Writing the executive overview</w:t>
-      </w:r>
-    </w:p>
-    <w:p>
-      <w:pPr>
-        <w:pStyle w:val="ListParagraph"/>
-        <w:numPr>
-          <w:ilvl w:val="3"/>
-          <w:numId w:val="2"/>
-        </w:numPr>
-        <w:rPr>
-          <w:lang w:val="en-CA"/>
-        </w:rPr>
-      </w:pPr>
-      <w:r>
-        <w:rPr>
-          <w:lang w:val="en-CA"/>
-        </w:rPr>
-        <w:t>Said wrote the executive overview for the first deliverable</w:t>
-      </w:r>
-    </w:p>
-    <w:p>
-      <w:pPr>
-        <w:pStyle w:val="ListParagraph"/>
-        <w:numPr>
-          <w:ilvl w:val="2"/>
-          <w:numId w:val="2"/>
-        </w:numPr>
-        <w:rPr>
-          <w:lang w:val="en-CA"/>
-        </w:rPr>
-      </w:pPr>
-      <w:r>
-        <w:rPr>
-          <w:lang w:val="en-CA"/>
-        </w:rPr>
-        <w:t>Writing the policies and communications</w:t>
-      </w:r>
-    </w:p>
-    <w:p>
-      <w:pPr>
-        <w:pStyle w:val="ListParagraph"/>
-        <w:numPr>
-          <w:ilvl w:val="3"/>
-          <w:numId w:val="2"/>
-        </w:numPr>
-        <w:rPr>
-          <w:lang w:val="en-CA"/>
-        </w:rPr>
-      </w:pPr>
-      <w:r>
-        <w:rPr>
-          <w:lang w:val="en-CA"/>
-        </w:rPr>
-        <w:t>Aaron made the policies for communications</w:t>
-      </w:r>
-    </w:p>
-    <w:p>
-      <w:pPr>
-        <w:pStyle w:val="ListParagraph"/>
-        <w:numPr>
-          <w:ilvl w:val="2"/>
-          <w:numId w:val="2"/>
-        </w:numPr>
-        <w:rPr>
-          <w:lang w:val="en-CA"/>
-        </w:rPr>
-      </w:pPr>
-      <w:r>
-        <w:rPr>
-          <w:lang w:val="en-CA"/>
-        </w:rPr>
-        <w:t>Finishing up the document for the first Deliverable</w:t>
-      </w:r>
-    </w:p>
-    <w:p>
-      <w:pPr>
-        <w:pStyle w:val="ListParagraph"/>
-        <w:numPr>
-          <w:ilvl w:val="3"/>
-          <w:numId w:val="2"/>
-        </w:numPr>
-        <w:rPr>
-          <w:lang w:val="en-CA"/>
-        </w:rPr>
-      </w:pPr>
-      <w:r>
-        <w:rPr>
-          <w:lang w:val="en-CA"/>
-        </w:rPr>
-        <w:t>The whole team finished the details of the first deliverable</w:t>
-      </w:r>
-    </w:p>
-    <w:p>
-      <w:pPr>
-        <w:pStyle w:val="ListParagraph"/>
-        <w:numPr>
-          <w:ilvl w:val="0"/>
-          <w:numId w:val="2"/>
-        </w:numPr>
-        <w:rPr>
-          <w:lang w:val="en-CA"/>
-        </w:rPr>
-      </w:pPr>
-      <w:r>
-        <w:rPr>
-          <w:lang w:val="en-CA"/>
-        </w:rPr>
-        <w:t>Varia</w:t>
-      </w:r>
-    </w:p>
-    <w:p>
-      <w:pPr>
-        <w:pStyle w:val="ListParagraph"/>
-        <w:numPr>
-          <w:ilvl w:val="1"/>
-          <w:numId w:val="2"/>
-        </w:numPr>
-        <w:rPr>
-          <w:lang w:val="en-CA"/>
-        </w:rPr>
-      </w:pPr>
-      <w:r>
-        <w:rPr>
-          <w:lang w:val="en-CA"/>
-        </w:rPr>
-        <w:t>None</w:t>
-      </w:r>
-    </w:p>
-    <w:p>
-      <w:pPr>
-        <w:pStyle w:val="ListParagraph"/>
-        <w:ind w:left="1440"/>
-        <w:rPr>
-          <w:lang w:val="en-CA"/>
-        </w:rPr>
-      </w:pPr>
-      <w:r>
-        <w:rPr>
-          <w:lang w:val="en-CA"/>
-        </w:rPr>
-      </w:r>
-    </w:p>
-    <w:p>
-      <w:pPr>
-        <w:pStyle w:val="ListParagraph"/>
-        <w:numPr>
-          <w:ilvl w:val="0"/>
-          <w:numId w:val="2"/>
-        </w:numPr>
-        <w:rPr>
-          <w:lang w:val="en-CA"/>
-        </w:rPr>
-      </w:pPr>
-      <w:r>
-        <w:rPr>
-          <w:lang w:val="en-CA"/>
-        </w:rPr>
-        <w:t>Adjournment and Next Meeting</w:t>
-      </w:r>
-    </w:p>
-    <w:p>
-      <w:pPr>
-        <w:pStyle w:val="ListParagraph"/>
-        <w:numPr>
-          <w:ilvl w:val="1"/>
-          <w:numId w:val="2"/>
-        </w:numPr>
-        <w:jc w:val="both"/>
-        <w:rPr>
-          <w:lang w:val="en-CA"/>
-        </w:rPr>
-      </w:pPr>
+          <w:numId w:val="8"/>
+        </w:numPr>
+        <w:suppressAutoHyphens w:val="0"/>
+        <w:rPr>
+          <w:lang w:val="en-CA"/>
+        </w:rPr>
+      </w:pPr>
+      <w:r>
+        <w:rPr>
+          <w:lang w:val="en-CA"/>
+        </w:rPr>
+        <w:t>Complete the second deliverable</w:t>
+      </w:r>
       <w:bookmarkStart w:id="1" w:name="_GoBack"/>
       <w:bookmarkEnd w:id="1"/>
-      <w:r>
-        <w:rPr>
-          <w:lang w:val="en-CA"/>
-        </w:rPr>
-        <w:t>The meeting adjourned by consensus at 11:13 p.m.</w:t>
-      </w:r>
-    </w:p>
-    <w:p>
-      <w:pPr>
-        <w:pStyle w:val="Normal"/>
+    </w:p>
+    <w:p>
+      <w:pPr>
+        <w:pStyle w:val="ListParagraph"/>
+        <w:suppressAutoHyphens w:val="0"/>
+        <w:ind w:left="1440"/>
+        <w:rPr>
+          <w:lang w:val="en-CA"/>
+        </w:rPr>
+      </w:pPr>
+    </w:p>
+    <w:p>
+      <w:pPr>
+        <w:pStyle w:val="ListParagraph"/>
+        <w:numPr>
+          <w:ilvl w:val="0"/>
+          <w:numId w:val="8"/>
+        </w:numPr>
+        <w:rPr>
+          <w:lang w:val="en-CA"/>
+        </w:rPr>
+      </w:pPr>
+      <w:proofErr w:type="spellStart"/>
+      <w:r>
+        <w:rPr>
+          <w:lang w:val="en-CA"/>
+        </w:rPr>
+        <w:t>Varia</w:t>
+      </w:r>
+      <w:proofErr w:type="spellEnd"/>
+    </w:p>
+    <w:p>
+      <w:pPr>
+        <w:pStyle w:val="ListParagraph"/>
+        <w:numPr>
+          <w:ilvl w:val="1"/>
+          <w:numId w:val="8"/>
+        </w:numPr>
+        <w:rPr>
+          <w:lang w:val="en-CA"/>
+        </w:rPr>
+      </w:pPr>
+      <w:r>
+        <w:rPr>
+          <w:lang w:val="en-CA"/>
+        </w:rPr>
+        <w:t>None</w:t>
+      </w:r>
+    </w:p>
+    <w:p>
+      <w:pPr>
+        <w:pStyle w:val="ListParagraph"/>
+        <w:ind w:left="1440"/>
+        <w:rPr>
+          <w:lang w:val="en-CA"/>
+        </w:rPr>
+      </w:pPr>
+    </w:p>
+    <w:p>
+      <w:pPr>
+        <w:pStyle w:val="ListParagraph"/>
+        <w:numPr>
+          <w:ilvl w:val="0"/>
+          <w:numId w:val="8"/>
+        </w:numPr>
+        <w:rPr>
+          <w:lang w:val="en-CA"/>
+        </w:rPr>
+      </w:pPr>
+      <w:r>
+        <w:rPr>
+          <w:lang w:val="en-CA"/>
+        </w:rPr>
+        <w:t>Adjournment and Next Meeting</w:t>
+      </w:r>
+    </w:p>
+    <w:p>
+      <w:pPr>
+        <w:pStyle w:val="ListParagraph"/>
+        <w:numPr>
+          <w:ilvl w:val="1"/>
+          <w:numId w:val="8"/>
+        </w:numPr>
+        <w:jc w:val="both"/>
+        <w:rPr>
+          <w:lang w:val="en-CA"/>
+        </w:rPr>
+      </w:pPr>
+      <w:r>
+        <w:rPr>
+          <w:lang w:val="en-CA"/>
+        </w:rPr>
+        <w:t xml:space="preserve">The meeting adjourned by consensus at </w:t>
+      </w:r>
+    </w:p>
+    <w:p>
+      <w:pPr>
         <w:rPr>
           <w:lang w:val="en-CA"/>
         </w:rPr>
@@ -1456,7 +3251,6 @@
     </w:p>
     <w:p>
       <w:pPr>
-        <w:pStyle w:val="Normal"/>
         <w:rPr>
           <w:lang w:val="en-CA"/>
         </w:rPr>
@@ -1470,49 +3264,57 @@
     </w:p>
     <w:p>
       <w:pPr>
-        <w:pStyle w:val="Normal"/>
-        <w:rPr>
-          <w:lang w:val="en-CA"/>
-        </w:rPr>
-      </w:pPr>
-      <w:r>
-        <w:rPr>
-          <w:lang w:val="en-CA"/>
-        </w:rPr>
-        <w:t>Meeting participants: Aaron, Hélène, Said, Abdulmajeed</w:t>
-      </w:r>
-    </w:p>
-    <w:p>
-      <w:pPr>
-        <w:pStyle w:val="Normal"/>
-        <w:spacing w:before="0" w:after="200"/>
-        <w:jc w:val="both"/>
-        <w:rPr>
-          <w:lang w:val="en-CA"/>
-        </w:rPr>
-      </w:pPr>
-      <w:r>
-        <w:rPr>
-          <w:lang w:val="en-CA"/>
-        </w:rPr>
-      </w:r>
+        <w:rPr>
+          <w:lang w:val="en-CA"/>
+        </w:rPr>
+      </w:pPr>
+      <w:r>
+        <w:rPr>
+          <w:lang w:val="en-CA"/>
+        </w:rPr>
+        <w:t>Meeting participants: Aaron, Hélène</w:t>
+      </w:r>
+      <w:r>
+        <w:rPr>
+          <w:lang w:val="en-CA"/>
+        </w:rPr>
+        <w:t xml:space="preserve">, </w:t>
+      </w:r>
+      <w:proofErr w:type="spellStart"/>
+      <w:r>
+        <w:rPr>
+          <w:rFonts w:eastAsia="Calibri"/>
+          <w:lang w:val="en-CA"/>
+        </w:rPr>
+        <w:t>Abdulmajeed</w:t>
+      </w:r>
+      <w:proofErr w:type="spellEnd"/>
+    </w:p>
+    <w:p>
+      <w:pPr>
+        <w:spacing w:after="0" w:line="240" w:lineRule="auto"/>
+        <w:rPr>
+          <w:lang w:val="en-CA"/>
+        </w:rPr>
+      </w:pPr>
     </w:p>
     <w:sectPr>
-      <w:type w:val="nextPage"/>
       <w:pgSz w:w="12240" w:h="15840"/>
-      <w:pgMar w:left="1440" w:right="1440" w:gutter="0" w:header="0" w:top="1440" w:footer="0" w:bottom="1440"/>
-      <w:pgNumType w:fmt="decimal"/>
-      <w:formProt w:val="false"/>
-      <w:textDirection w:val="lrTb"/>
-      <w:docGrid w:type="default" w:linePitch="360" w:charSpace="0"/>
+      <w:pgMar w:top="1440" w:right="1440" w:bottom="1440" w:left="1440" w:header="0" w:footer="0" w:gutter="0"/>
+      <w:cols w:space="720"/>
+      <w:formProt w:val="0"/>
+      <w:docGrid w:linePitch="360"/>
     </w:sectPr>
   </w:body>
 </w:document>
 </file>
 
 <file path=word/numbering.xml><?xml version="1.0" encoding="utf-8"?>
-<w:numbering xmlns:w="http://schemas.openxmlformats.org/wordprocessingml/2006/main" xmlns:o="urn:schemas-microsoft-com:office:office" xmlns:r="http://schemas.openxmlformats.org/officeDocument/2006/relationships" xmlns:v="urn:schemas-microsoft-com:vml" xmlns:mc="http://schemas.openxmlformats.org/markup-compatibility/2006" xmlns:w14="http://schemas.microsoft.com/office/word/2010/wordml" mc:Ignorable="w14">
-  <w:abstractNum w:abstractNumId="1">
+<w:numbering xmlns:wpc="http://schemas.microsoft.com/office/word/2010/wordprocessingCanvas" xmlns:cx="http://schemas.microsoft.com/office/drawing/2014/chartex" xmlns:cx1="http://schemas.microsoft.com/office/drawing/2015/9/8/chartex" xmlns:cx2="http://schemas.microsoft.com/office/drawing/2015/10/21/chartex" xmlns:cx3="http://schemas.microsoft.com/office/drawing/2016/5/9/chartex" xmlns:cx4="http://schemas.microsoft.com/office/drawing/2016/5/10/chartex" xmlns:cx5="http://schemas.microsoft.com/office/drawing/2016/5/11/chartex" xmlns:cx6="http://schemas.microsoft.com/office/drawing/2016/5/12/chartex" xmlns:cx7="http://schemas.microsoft.com/office/drawing/2016/5/13/chartex" xmlns:cx8="http://schemas.microsoft.com/office/drawing/2016/5/14/chartex" xmlns:mc="http://schemas.openxmlformats.org/markup-compatibility/2006" xmlns:aink="http://schemas.microsoft.com/office/drawing/2016/ink" xmlns:am3d="http://schemas.microsoft.com/office/drawing/2017/model3d" xmlns:o="urn:schemas-microsoft-com:office:office" xmlns:r="http://schemas.openxmlformats.org/officeDocument/2006/relationships" xmlns:m="http://schemas.openxmlformats.org/officeDocument/2006/math" xmlns:v="urn:schemas-microsoft-com:vml" xmlns:wp14="http://schemas.microsoft.com/office/word/2010/wordprocessingDrawing" xmlns:wp="http://schemas.openxmlformats.org/drawingml/2006/wordprocessingDrawing" xmlns:w10="urn:schemas-microsoft-com:office:word" xmlns:w="http://schemas.openxmlformats.org/wordprocessingml/2006/main" xmlns:w14="http://schemas.microsoft.com/office/word/2010/wordml" xmlns:w15="http://schemas.microsoft.com/office/word/2012/wordml" xmlns:w16cid="http://schemas.microsoft.com/office/word/2016/wordml/cid" xmlns:w16se="http://schemas.microsoft.com/office/word/2015/wordml/symex" xmlns:wpg="http://schemas.microsoft.com/office/word/2010/wordprocessingGroup" xmlns:wpi="http://schemas.microsoft.com/office/word/2010/wordprocessingInk" xmlns:wne="http://schemas.microsoft.com/office/word/2006/wordml" xmlns:wps="http://schemas.microsoft.com/office/word/2010/wordprocessingShape" mc:Ignorable="w14 w15 w16se w16cid wp14">
+  <w:abstractNum w:abstractNumId="0" w15:restartNumberingAfterBreak="0">
+    <w:nsid w:val="0FE74380"/>
+    <w:multiLevelType w:val="multilevel"/>
+    <w:tmpl w:val="BD6EB5CA"/>
     <w:lvl w:ilvl="0">
       <w:start w:val="1"/>
       <w:numFmt w:val="decimal"/>
@@ -1524,7 +3326,6 @@
         </w:tabs>
         <w:ind w:left="720" w:hanging="360"/>
       </w:pPr>
-      <w:rPr/>
     </w:lvl>
     <w:lvl w:ilvl="1">
       <w:start w:val="1"/>
@@ -1537,7 +3338,6 @@
         </w:tabs>
         <w:ind w:left="1440" w:hanging="360"/>
       </w:pPr>
-      <w:rPr/>
     </w:lvl>
     <w:lvl w:ilvl="2">
       <w:start w:val="1"/>
@@ -1550,7 +3350,6 @@
         </w:tabs>
         <w:ind w:left="2160" w:hanging="180"/>
       </w:pPr>
-      <w:rPr/>
     </w:lvl>
     <w:lvl w:ilvl="3">
       <w:start w:val="1"/>
@@ -1563,7 +3362,6 @@
         </w:tabs>
         <w:ind w:left="2880" w:hanging="360"/>
       </w:pPr>
-      <w:rPr/>
     </w:lvl>
     <w:lvl w:ilvl="4">
       <w:start w:val="1"/>
@@ -1576,7 +3374,6 @@
         </w:tabs>
         <w:ind w:left="3600" w:hanging="360"/>
       </w:pPr>
-      <w:rPr/>
     </w:lvl>
     <w:lvl w:ilvl="5">
       <w:start w:val="1"/>
@@ -1589,7 +3386,6 @@
         </w:tabs>
         <w:ind w:left="4320" w:hanging="180"/>
       </w:pPr>
-      <w:rPr/>
     </w:lvl>
     <w:lvl w:ilvl="6">
       <w:start w:val="1"/>
@@ -1602,7 +3398,6 @@
         </w:tabs>
         <w:ind w:left="5040" w:hanging="360"/>
       </w:pPr>
-      <w:rPr/>
     </w:lvl>
     <w:lvl w:ilvl="7">
       <w:start w:val="1"/>
@@ -1615,7 +3410,6 @@
         </w:tabs>
         <w:ind w:left="5760" w:hanging="360"/>
       </w:pPr>
-      <w:rPr/>
     </w:lvl>
     <w:lvl w:ilvl="8">
       <w:start w:val="1"/>
@@ -1628,129 +3422,618 @@
         </w:tabs>
         <w:ind w:left="6480" w:hanging="180"/>
       </w:pPr>
-      <w:rPr/>
     </w:lvl>
   </w:abstractNum>
-  <w:abstractNum w:abstractNumId="2">
-    <w:lvl w:ilvl="0">
+  <w:abstractNum w:abstractNumId="1" w15:restartNumberingAfterBreak="0">
+    <w:nsid w:val="18B20E54"/>
+    <w:multiLevelType w:val="hybridMultilevel"/>
+    <w:tmpl w:val="3F5CF80A"/>
+    <w:lvl w:ilvl="0" w:tplc="1009000F">
       <w:start w:val="1"/>
       <w:numFmt w:val="decimal"/>
       <w:lvlText w:val="%1."/>
       <w:lvlJc w:val="left"/>
       <w:pPr>
-        <w:tabs>
-          <w:tab w:val="num" w:pos="0"/>
-        </w:tabs>
         <w:ind w:left="720" w:hanging="360"/>
       </w:pPr>
-      <w:rPr/>
-    </w:lvl>
-    <w:lvl w:ilvl="1">
+      <w:rPr>
+        <w:rFonts w:hint="default"/>
+      </w:rPr>
+    </w:lvl>
+    <w:lvl w:ilvl="1" w:tplc="10090019">
       <w:start w:val="1"/>
       <w:numFmt w:val="lowerLetter"/>
       <w:lvlText w:val="%2."/>
       <w:lvlJc w:val="left"/>
       <w:pPr>
-        <w:tabs>
-          <w:tab w:val="num" w:pos="0"/>
-        </w:tabs>
         <w:ind w:left="1440" w:hanging="360"/>
       </w:pPr>
-      <w:rPr/>
-    </w:lvl>
-    <w:lvl w:ilvl="2">
+    </w:lvl>
+    <w:lvl w:ilvl="2" w:tplc="1009001B">
       <w:start w:val="1"/>
       <w:numFmt w:val="lowerRoman"/>
       <w:lvlText w:val="%3."/>
       <w:lvlJc w:val="right"/>
       <w:pPr>
-        <w:tabs>
-          <w:tab w:val="num" w:pos="0"/>
-        </w:tabs>
         <w:ind w:left="2160" w:hanging="180"/>
       </w:pPr>
-      <w:rPr/>
-    </w:lvl>
-    <w:lvl w:ilvl="3">
+    </w:lvl>
+    <w:lvl w:ilvl="3" w:tplc="1009000F" w:tentative="1">
       <w:start w:val="1"/>
       <w:numFmt w:val="decimal"/>
       <w:lvlText w:val="%4."/>
       <w:lvlJc w:val="left"/>
       <w:pPr>
-        <w:tabs>
-          <w:tab w:val="num" w:pos="0"/>
-        </w:tabs>
         <w:ind w:left="2880" w:hanging="360"/>
       </w:pPr>
-      <w:rPr/>
-    </w:lvl>
-    <w:lvl w:ilvl="4">
+    </w:lvl>
+    <w:lvl w:ilvl="4" w:tplc="10090019" w:tentative="1">
       <w:start w:val="1"/>
       <w:numFmt w:val="lowerLetter"/>
       <w:lvlText w:val="%5."/>
       <w:lvlJc w:val="left"/>
       <w:pPr>
-        <w:tabs>
-          <w:tab w:val="num" w:pos="0"/>
-        </w:tabs>
         <w:ind w:left="3600" w:hanging="360"/>
       </w:pPr>
-      <w:rPr/>
-    </w:lvl>
-    <w:lvl w:ilvl="5">
+    </w:lvl>
+    <w:lvl w:ilvl="5" w:tplc="1009001B" w:tentative="1">
       <w:start w:val="1"/>
       <w:numFmt w:val="lowerRoman"/>
       <w:lvlText w:val="%6."/>
       <w:lvlJc w:val="right"/>
       <w:pPr>
-        <w:tabs>
-          <w:tab w:val="num" w:pos="0"/>
-        </w:tabs>
         <w:ind w:left="4320" w:hanging="180"/>
       </w:pPr>
-      <w:rPr/>
-    </w:lvl>
-    <w:lvl w:ilvl="6">
+    </w:lvl>
+    <w:lvl w:ilvl="6" w:tplc="1009000F" w:tentative="1">
       <w:start w:val="1"/>
       <w:numFmt w:val="decimal"/>
       <w:lvlText w:val="%7."/>
       <w:lvlJc w:val="left"/>
       <w:pPr>
-        <w:tabs>
-          <w:tab w:val="num" w:pos="0"/>
-        </w:tabs>
         <w:ind w:left="5040" w:hanging="360"/>
       </w:pPr>
-      <w:rPr/>
-    </w:lvl>
-    <w:lvl w:ilvl="7">
+    </w:lvl>
+    <w:lvl w:ilvl="7" w:tplc="10090019" w:tentative="1">
       <w:start w:val="1"/>
       <w:numFmt w:val="lowerLetter"/>
       <w:lvlText w:val="%8."/>
       <w:lvlJc w:val="left"/>
       <w:pPr>
-        <w:tabs>
-          <w:tab w:val="num" w:pos="0"/>
-        </w:tabs>
         <w:ind w:left="5760" w:hanging="360"/>
       </w:pPr>
-      <w:rPr/>
-    </w:lvl>
-    <w:lvl w:ilvl="8">
+    </w:lvl>
+    <w:lvl w:ilvl="8" w:tplc="1009001B" w:tentative="1">
       <w:start w:val="1"/>
       <w:numFmt w:val="lowerRoman"/>
       <w:lvlText w:val="%9."/>
       <w:lvlJc w:val="right"/>
       <w:pPr>
-        <w:tabs>
-          <w:tab w:val="num" w:pos="0"/>
-        </w:tabs>
         <w:ind w:left="6480" w:hanging="180"/>
       </w:pPr>
-      <w:rPr/>
     </w:lvl>
   </w:abstractNum>
-  <w:abstractNum w:abstractNumId="3">
+  <w:abstractNum w:abstractNumId="2" w15:restartNumberingAfterBreak="0">
+    <w:nsid w:val="1BF3635A"/>
+    <w:multiLevelType w:val="multilevel"/>
+    <w:tmpl w:val="BD6EB5CA"/>
+    <w:lvl w:ilvl="0">
+      <w:start w:val="1"/>
+      <w:numFmt w:val="decimal"/>
+      <w:lvlText w:val="%1."/>
+      <w:lvlJc w:val="left"/>
+      <w:pPr>
+        <w:tabs>
+          <w:tab w:val="num" w:pos="0"/>
+        </w:tabs>
+        <w:ind w:left="720" w:hanging="360"/>
+      </w:pPr>
+    </w:lvl>
+    <w:lvl w:ilvl="1">
+      <w:start w:val="1"/>
+      <w:numFmt w:val="lowerLetter"/>
+      <w:lvlText w:val="%2."/>
+      <w:lvlJc w:val="left"/>
+      <w:pPr>
+        <w:tabs>
+          <w:tab w:val="num" w:pos="0"/>
+        </w:tabs>
+        <w:ind w:left="1440" w:hanging="360"/>
+      </w:pPr>
+    </w:lvl>
+    <w:lvl w:ilvl="2">
+      <w:start w:val="1"/>
+      <w:numFmt w:val="lowerRoman"/>
+      <w:lvlText w:val="%3."/>
+      <w:lvlJc w:val="right"/>
+      <w:pPr>
+        <w:tabs>
+          <w:tab w:val="num" w:pos="0"/>
+        </w:tabs>
+        <w:ind w:left="2160" w:hanging="180"/>
+      </w:pPr>
+    </w:lvl>
+    <w:lvl w:ilvl="3">
+      <w:start w:val="1"/>
+      <w:numFmt w:val="decimal"/>
+      <w:lvlText w:val="%4."/>
+      <w:lvlJc w:val="left"/>
+      <w:pPr>
+        <w:tabs>
+          <w:tab w:val="num" w:pos="0"/>
+        </w:tabs>
+        <w:ind w:left="2880" w:hanging="360"/>
+      </w:pPr>
+    </w:lvl>
+    <w:lvl w:ilvl="4">
+      <w:start w:val="1"/>
+      <w:numFmt w:val="lowerLetter"/>
+      <w:lvlText w:val="%5."/>
+      <w:lvlJc w:val="left"/>
+      <w:pPr>
+        <w:tabs>
+          <w:tab w:val="num" w:pos="0"/>
+        </w:tabs>
+        <w:ind w:left="3600" w:hanging="360"/>
+      </w:pPr>
+    </w:lvl>
+    <w:lvl w:ilvl="5">
+      <w:start w:val="1"/>
+      <w:numFmt w:val="lowerRoman"/>
+      <w:lvlText w:val="%6."/>
+      <w:lvlJc w:val="right"/>
+      <w:pPr>
+        <w:tabs>
+          <w:tab w:val="num" w:pos="0"/>
+        </w:tabs>
+        <w:ind w:left="4320" w:hanging="180"/>
+      </w:pPr>
+    </w:lvl>
+    <w:lvl w:ilvl="6">
+      <w:start w:val="1"/>
+      <w:numFmt w:val="decimal"/>
+      <w:lvlText w:val="%7."/>
+      <w:lvlJc w:val="left"/>
+      <w:pPr>
+        <w:tabs>
+          <w:tab w:val="num" w:pos="0"/>
+        </w:tabs>
+        <w:ind w:left="5040" w:hanging="360"/>
+      </w:pPr>
+    </w:lvl>
+    <w:lvl w:ilvl="7">
+      <w:start w:val="1"/>
+      <w:numFmt w:val="lowerLetter"/>
+      <w:lvlText w:val="%8."/>
+      <w:lvlJc w:val="left"/>
+      <w:pPr>
+        <w:tabs>
+          <w:tab w:val="num" w:pos="0"/>
+        </w:tabs>
+        <w:ind w:left="5760" w:hanging="360"/>
+      </w:pPr>
+    </w:lvl>
+    <w:lvl w:ilvl="8">
+      <w:start w:val="1"/>
+      <w:numFmt w:val="lowerRoman"/>
+      <w:lvlText w:val="%9."/>
+      <w:lvlJc w:val="right"/>
+      <w:pPr>
+        <w:tabs>
+          <w:tab w:val="num" w:pos="0"/>
+        </w:tabs>
+        <w:ind w:left="6480" w:hanging="180"/>
+      </w:pPr>
+    </w:lvl>
+  </w:abstractNum>
+  <w:abstractNum w:abstractNumId="3" w15:restartNumberingAfterBreak="0">
+    <w:nsid w:val="22F54E79"/>
+    <w:multiLevelType w:val="hybridMultilevel"/>
+    <w:tmpl w:val="3F5CF80A"/>
+    <w:lvl w:ilvl="0" w:tplc="1009000F">
+      <w:start w:val="1"/>
+      <w:numFmt w:val="decimal"/>
+      <w:lvlText w:val="%1."/>
+      <w:lvlJc w:val="left"/>
+      <w:pPr>
+        <w:ind w:left="720" w:hanging="360"/>
+      </w:pPr>
+      <w:rPr>
+        <w:rFonts w:hint="default"/>
+      </w:rPr>
+    </w:lvl>
+    <w:lvl w:ilvl="1" w:tplc="10090019">
+      <w:start w:val="1"/>
+      <w:numFmt w:val="lowerLetter"/>
+      <w:lvlText w:val="%2."/>
+      <w:lvlJc w:val="left"/>
+      <w:pPr>
+        <w:ind w:left="1440" w:hanging="360"/>
+      </w:pPr>
+    </w:lvl>
+    <w:lvl w:ilvl="2" w:tplc="1009001B">
+      <w:start w:val="1"/>
+      <w:numFmt w:val="lowerRoman"/>
+      <w:lvlText w:val="%3."/>
+      <w:lvlJc w:val="right"/>
+      <w:pPr>
+        <w:ind w:left="2160" w:hanging="180"/>
+      </w:pPr>
+    </w:lvl>
+    <w:lvl w:ilvl="3" w:tplc="1009000F" w:tentative="1">
+      <w:start w:val="1"/>
+      <w:numFmt w:val="decimal"/>
+      <w:lvlText w:val="%4."/>
+      <w:lvlJc w:val="left"/>
+      <w:pPr>
+        <w:ind w:left="2880" w:hanging="360"/>
+      </w:pPr>
+    </w:lvl>
+    <w:lvl w:ilvl="4" w:tplc="10090019" w:tentative="1">
+      <w:start w:val="1"/>
+      <w:numFmt w:val="lowerLetter"/>
+      <w:lvlText w:val="%5."/>
+      <w:lvlJc w:val="left"/>
+      <w:pPr>
+        <w:ind w:left="3600" w:hanging="360"/>
+      </w:pPr>
+    </w:lvl>
+    <w:lvl w:ilvl="5" w:tplc="1009001B" w:tentative="1">
+      <w:start w:val="1"/>
+      <w:numFmt w:val="lowerRoman"/>
+      <w:lvlText w:val="%6."/>
+      <w:lvlJc w:val="right"/>
+      <w:pPr>
+        <w:ind w:left="4320" w:hanging="180"/>
+      </w:pPr>
+    </w:lvl>
+    <w:lvl w:ilvl="6" w:tplc="1009000F" w:tentative="1">
+      <w:start w:val="1"/>
+      <w:numFmt w:val="decimal"/>
+      <w:lvlText w:val="%7."/>
+      <w:lvlJc w:val="left"/>
+      <w:pPr>
+        <w:ind w:left="5040" w:hanging="360"/>
+      </w:pPr>
+    </w:lvl>
+    <w:lvl w:ilvl="7" w:tplc="10090019" w:tentative="1">
+      <w:start w:val="1"/>
+      <w:numFmt w:val="lowerLetter"/>
+      <w:lvlText w:val="%8."/>
+      <w:lvlJc w:val="left"/>
+      <w:pPr>
+        <w:ind w:left="5760" w:hanging="360"/>
+      </w:pPr>
+    </w:lvl>
+    <w:lvl w:ilvl="8" w:tplc="1009001B" w:tentative="1">
+      <w:start w:val="1"/>
+      <w:numFmt w:val="lowerRoman"/>
+      <w:lvlText w:val="%9."/>
+      <w:lvlJc w:val="right"/>
+      <w:pPr>
+        <w:ind w:left="6480" w:hanging="180"/>
+      </w:pPr>
+    </w:lvl>
+  </w:abstractNum>
+  <w:abstractNum w:abstractNumId="4" w15:restartNumberingAfterBreak="0">
+    <w:nsid w:val="3D9A0340"/>
+    <w:multiLevelType w:val="multilevel"/>
+    <w:tmpl w:val="ADD65E86"/>
+    <w:lvl w:ilvl="0">
+      <w:start w:val="1"/>
+      <w:numFmt w:val="decimal"/>
+      <w:lvlText w:val="%1."/>
+      <w:lvlJc w:val="left"/>
+      <w:pPr>
+        <w:tabs>
+          <w:tab w:val="num" w:pos="0"/>
+        </w:tabs>
+        <w:ind w:left="720" w:hanging="360"/>
+      </w:pPr>
+    </w:lvl>
+    <w:lvl w:ilvl="1">
+      <w:start w:val="1"/>
+      <w:numFmt w:val="lowerLetter"/>
+      <w:lvlText w:val="%2."/>
+      <w:lvlJc w:val="left"/>
+      <w:pPr>
+        <w:tabs>
+          <w:tab w:val="num" w:pos="0"/>
+        </w:tabs>
+        <w:ind w:left="1440" w:hanging="360"/>
+      </w:pPr>
+    </w:lvl>
+    <w:lvl w:ilvl="2">
+      <w:start w:val="1"/>
+      <w:numFmt w:val="lowerRoman"/>
+      <w:lvlText w:val="%3."/>
+      <w:lvlJc w:val="right"/>
+      <w:pPr>
+        <w:tabs>
+          <w:tab w:val="num" w:pos="0"/>
+        </w:tabs>
+        <w:ind w:left="2160" w:hanging="180"/>
+      </w:pPr>
+    </w:lvl>
+    <w:lvl w:ilvl="3">
+      <w:start w:val="1"/>
+      <w:numFmt w:val="decimal"/>
+      <w:lvlText w:val="%4."/>
+      <w:lvlJc w:val="left"/>
+      <w:pPr>
+        <w:tabs>
+          <w:tab w:val="num" w:pos="0"/>
+        </w:tabs>
+        <w:ind w:left="2880" w:hanging="360"/>
+      </w:pPr>
+    </w:lvl>
+    <w:lvl w:ilvl="4">
+      <w:start w:val="1"/>
+      <w:numFmt w:val="lowerLetter"/>
+      <w:lvlText w:val="%5."/>
+      <w:lvlJc w:val="left"/>
+      <w:pPr>
+        <w:tabs>
+          <w:tab w:val="num" w:pos="0"/>
+        </w:tabs>
+        <w:ind w:left="3600" w:hanging="360"/>
+      </w:pPr>
+    </w:lvl>
+    <w:lvl w:ilvl="5">
+      <w:start w:val="1"/>
+      <w:numFmt w:val="lowerRoman"/>
+      <w:lvlText w:val="%6."/>
+      <w:lvlJc w:val="right"/>
+      <w:pPr>
+        <w:tabs>
+          <w:tab w:val="num" w:pos="0"/>
+        </w:tabs>
+        <w:ind w:left="4320" w:hanging="180"/>
+      </w:pPr>
+    </w:lvl>
+    <w:lvl w:ilvl="6">
+      <w:start w:val="1"/>
+      <w:numFmt w:val="decimal"/>
+      <w:lvlText w:val="%7."/>
+      <w:lvlJc w:val="left"/>
+      <w:pPr>
+        <w:tabs>
+          <w:tab w:val="num" w:pos="0"/>
+        </w:tabs>
+        <w:ind w:left="5040" w:hanging="360"/>
+      </w:pPr>
+    </w:lvl>
+    <w:lvl w:ilvl="7">
+      <w:start w:val="1"/>
+      <w:numFmt w:val="lowerLetter"/>
+      <w:lvlText w:val="%8."/>
+      <w:lvlJc w:val="left"/>
+      <w:pPr>
+        <w:tabs>
+          <w:tab w:val="num" w:pos="0"/>
+        </w:tabs>
+        <w:ind w:left="5760" w:hanging="360"/>
+      </w:pPr>
+    </w:lvl>
+    <w:lvl w:ilvl="8">
+      <w:start w:val="1"/>
+      <w:numFmt w:val="lowerRoman"/>
+      <w:lvlText w:val="%9."/>
+      <w:lvlJc w:val="right"/>
+      <w:pPr>
+        <w:tabs>
+          <w:tab w:val="num" w:pos="0"/>
+        </w:tabs>
+        <w:ind w:left="6480" w:hanging="180"/>
+      </w:pPr>
+    </w:lvl>
+  </w:abstractNum>
+  <w:abstractNum w:abstractNumId="5" w15:restartNumberingAfterBreak="0">
+    <w:nsid w:val="47333120"/>
+    <w:multiLevelType w:val="hybridMultilevel"/>
+    <w:tmpl w:val="3F5CF80A"/>
+    <w:lvl w:ilvl="0" w:tplc="1009000F">
+      <w:start w:val="1"/>
+      <w:numFmt w:val="decimal"/>
+      <w:lvlText w:val="%1."/>
+      <w:lvlJc w:val="left"/>
+      <w:pPr>
+        <w:ind w:left="720" w:hanging="360"/>
+      </w:pPr>
+      <w:rPr>
+        <w:rFonts w:hint="default"/>
+      </w:rPr>
+    </w:lvl>
+    <w:lvl w:ilvl="1" w:tplc="10090019">
+      <w:start w:val="1"/>
+      <w:numFmt w:val="lowerLetter"/>
+      <w:lvlText w:val="%2."/>
+      <w:lvlJc w:val="left"/>
+      <w:pPr>
+        <w:ind w:left="1440" w:hanging="360"/>
+      </w:pPr>
+    </w:lvl>
+    <w:lvl w:ilvl="2" w:tplc="1009001B">
+      <w:start w:val="1"/>
+      <w:numFmt w:val="lowerRoman"/>
+      <w:lvlText w:val="%3."/>
+      <w:lvlJc w:val="right"/>
+      <w:pPr>
+        <w:ind w:left="2160" w:hanging="180"/>
+      </w:pPr>
+    </w:lvl>
+    <w:lvl w:ilvl="3" w:tplc="1009000F" w:tentative="1">
+      <w:start w:val="1"/>
+      <w:numFmt w:val="decimal"/>
+      <w:lvlText w:val="%4."/>
+      <w:lvlJc w:val="left"/>
+      <w:pPr>
+        <w:ind w:left="2880" w:hanging="360"/>
+      </w:pPr>
+    </w:lvl>
+    <w:lvl w:ilvl="4" w:tplc="10090019" w:tentative="1">
+      <w:start w:val="1"/>
+      <w:numFmt w:val="lowerLetter"/>
+      <w:lvlText w:val="%5."/>
+      <w:lvlJc w:val="left"/>
+      <w:pPr>
+        <w:ind w:left="3600" w:hanging="360"/>
+      </w:pPr>
+    </w:lvl>
+    <w:lvl w:ilvl="5" w:tplc="1009001B" w:tentative="1">
+      <w:start w:val="1"/>
+      <w:numFmt w:val="lowerRoman"/>
+      <w:lvlText w:val="%6."/>
+      <w:lvlJc w:val="right"/>
+      <w:pPr>
+        <w:ind w:left="4320" w:hanging="180"/>
+      </w:pPr>
+    </w:lvl>
+    <w:lvl w:ilvl="6" w:tplc="1009000F" w:tentative="1">
+      <w:start w:val="1"/>
+      <w:numFmt w:val="decimal"/>
+      <w:lvlText w:val="%7."/>
+      <w:lvlJc w:val="left"/>
+      <w:pPr>
+        <w:ind w:left="5040" w:hanging="360"/>
+      </w:pPr>
+    </w:lvl>
+    <w:lvl w:ilvl="7" w:tplc="10090019" w:tentative="1">
+      <w:start w:val="1"/>
+      <w:numFmt w:val="lowerLetter"/>
+      <w:lvlText w:val="%8."/>
+      <w:lvlJc w:val="left"/>
+      <w:pPr>
+        <w:ind w:left="5760" w:hanging="360"/>
+      </w:pPr>
+    </w:lvl>
+    <w:lvl w:ilvl="8" w:tplc="1009001B" w:tentative="1">
+      <w:start w:val="1"/>
+      <w:numFmt w:val="lowerRoman"/>
+      <w:lvlText w:val="%9."/>
+      <w:lvlJc w:val="right"/>
+      <w:pPr>
+        <w:ind w:left="6480" w:hanging="180"/>
+      </w:pPr>
+    </w:lvl>
+  </w:abstractNum>
+  <w:abstractNum w:abstractNumId="6" w15:restartNumberingAfterBreak="0">
+    <w:nsid w:val="565540FD"/>
+    <w:multiLevelType w:val="multilevel"/>
+    <w:tmpl w:val="BD6EB5CA"/>
+    <w:lvl w:ilvl="0">
+      <w:start w:val="1"/>
+      <w:numFmt w:val="decimal"/>
+      <w:lvlText w:val="%1."/>
+      <w:lvlJc w:val="left"/>
+      <w:pPr>
+        <w:tabs>
+          <w:tab w:val="num" w:pos="0"/>
+        </w:tabs>
+        <w:ind w:left="720" w:hanging="360"/>
+      </w:pPr>
+    </w:lvl>
+    <w:lvl w:ilvl="1">
+      <w:start w:val="1"/>
+      <w:numFmt w:val="lowerLetter"/>
+      <w:lvlText w:val="%2."/>
+      <w:lvlJc w:val="left"/>
+      <w:pPr>
+        <w:tabs>
+          <w:tab w:val="num" w:pos="0"/>
+        </w:tabs>
+        <w:ind w:left="1440" w:hanging="360"/>
+      </w:pPr>
+    </w:lvl>
+    <w:lvl w:ilvl="2">
+      <w:start w:val="1"/>
+      <w:numFmt w:val="lowerRoman"/>
+      <w:lvlText w:val="%3."/>
+      <w:lvlJc w:val="right"/>
+      <w:pPr>
+        <w:tabs>
+          <w:tab w:val="num" w:pos="0"/>
+        </w:tabs>
+        <w:ind w:left="2160" w:hanging="180"/>
+      </w:pPr>
+    </w:lvl>
+    <w:lvl w:ilvl="3">
+      <w:start w:val="1"/>
+      <w:numFmt w:val="decimal"/>
+      <w:lvlText w:val="%4."/>
+      <w:lvlJc w:val="left"/>
+      <w:pPr>
+        <w:tabs>
+          <w:tab w:val="num" w:pos="0"/>
+        </w:tabs>
+        <w:ind w:left="2880" w:hanging="360"/>
+      </w:pPr>
+    </w:lvl>
+    <w:lvl w:ilvl="4">
+      <w:start w:val="1"/>
+      <w:numFmt w:val="lowerLetter"/>
+      <w:lvlText w:val="%5."/>
+      <w:lvlJc w:val="left"/>
+      <w:pPr>
+        <w:tabs>
+          <w:tab w:val="num" w:pos="0"/>
+        </w:tabs>
+        <w:ind w:left="3600" w:hanging="360"/>
+      </w:pPr>
+    </w:lvl>
+    <w:lvl w:ilvl="5">
+      <w:start w:val="1"/>
+      <w:numFmt w:val="lowerRoman"/>
+      <w:lvlText w:val="%6."/>
+      <w:lvlJc w:val="right"/>
+      <w:pPr>
+        <w:tabs>
+          <w:tab w:val="num" w:pos="0"/>
+        </w:tabs>
+        <w:ind w:left="4320" w:hanging="180"/>
+      </w:pPr>
+    </w:lvl>
+    <w:lvl w:ilvl="6">
+      <w:start w:val="1"/>
+      <w:numFmt w:val="decimal"/>
+      <w:lvlText w:val="%7."/>
+      <w:lvlJc w:val="left"/>
+      <w:pPr>
+        <w:tabs>
+          <w:tab w:val="num" w:pos="0"/>
+        </w:tabs>
+        <w:ind w:left="5040" w:hanging="360"/>
+      </w:pPr>
+    </w:lvl>
+    <w:lvl w:ilvl="7">
+      <w:start w:val="1"/>
+      <w:numFmt w:val="lowerLetter"/>
+      <w:lvlText w:val="%8."/>
+      <w:lvlJc w:val="left"/>
+      <w:pPr>
+        <w:tabs>
+          <w:tab w:val="num" w:pos="0"/>
+        </w:tabs>
+        <w:ind w:left="5760" w:hanging="360"/>
+      </w:pPr>
+    </w:lvl>
+    <w:lvl w:ilvl="8">
+      <w:start w:val="1"/>
+      <w:numFmt w:val="lowerRoman"/>
+      <w:lvlText w:val="%9."/>
+      <w:lvlJc w:val="right"/>
+      <w:pPr>
+        <w:tabs>
+          <w:tab w:val="num" w:pos="0"/>
+        </w:tabs>
+        <w:ind w:left="6480" w:hanging="180"/>
+      </w:pPr>
+    </w:lvl>
+  </w:abstractNum>
+  <w:abstractNum w:abstractNumId="7" w15:restartNumberingAfterBreak="0">
+    <w:nsid w:val="5B075DB2"/>
+    <w:multiLevelType w:val="multilevel"/>
+    <w:tmpl w:val="65BE98BC"/>
     <w:lvl w:ilvl="0">
       <w:start w:val="1"/>
       <w:numFmt w:val="none"/>
@@ -1761,7 +4044,7 @@
         <w:tabs>
           <w:tab w:val="num" w:pos="0"/>
         </w:tabs>
-        <w:ind w:left="0" w:hanging="0"/>
+        <w:ind w:left="0" w:firstLine="0"/>
       </w:pPr>
     </w:lvl>
     <w:lvl w:ilvl="1">
@@ -1774,7 +4057,7 @@
         <w:tabs>
           <w:tab w:val="num" w:pos="0"/>
         </w:tabs>
-        <w:ind w:left="0" w:hanging="0"/>
+        <w:ind w:left="0" w:firstLine="0"/>
       </w:pPr>
     </w:lvl>
     <w:lvl w:ilvl="2">
@@ -1787,7 +4070,7 @@
         <w:tabs>
           <w:tab w:val="num" w:pos="0"/>
         </w:tabs>
-        <w:ind w:left="0" w:hanging="0"/>
+        <w:ind w:left="0" w:firstLine="0"/>
       </w:pPr>
     </w:lvl>
     <w:lvl w:ilvl="3">
@@ -1800,7 +4083,7 @@
         <w:tabs>
           <w:tab w:val="num" w:pos="0"/>
         </w:tabs>
-        <w:ind w:left="0" w:hanging="0"/>
+        <w:ind w:left="0" w:firstLine="0"/>
       </w:pPr>
     </w:lvl>
     <w:lvl w:ilvl="4">
@@ -1813,7 +4096,7 @@
         <w:tabs>
           <w:tab w:val="num" w:pos="0"/>
         </w:tabs>
-        <w:ind w:left="0" w:hanging="0"/>
+        <w:ind w:left="0" w:firstLine="0"/>
       </w:pPr>
     </w:lvl>
     <w:lvl w:ilvl="5">
@@ -1826,7 +4109,7 @@
         <w:tabs>
           <w:tab w:val="num" w:pos="0"/>
         </w:tabs>
-        <w:ind w:left="0" w:hanging="0"/>
+        <w:ind w:left="0" w:firstLine="0"/>
       </w:pPr>
     </w:lvl>
     <w:lvl w:ilvl="6">
@@ -1839,7 +4122,7 @@
         <w:tabs>
           <w:tab w:val="num" w:pos="0"/>
         </w:tabs>
-        <w:ind w:left="0" w:hanging="0"/>
+        <w:ind w:left="0" w:firstLine="0"/>
       </w:pPr>
     </w:lvl>
     <w:lvl w:ilvl="7">
@@ -1852,7 +4135,7 @@
         <w:tabs>
           <w:tab w:val="num" w:pos="0"/>
         </w:tabs>
-        <w:ind w:left="0" w:hanging="0"/>
+        <w:ind w:left="0" w:firstLine="0"/>
       </w:pPr>
     </w:lvl>
     <w:lvl w:ilvl="8">
@@ -1865,28 +4148,159 @@
         <w:tabs>
           <w:tab w:val="num" w:pos="0"/>
         </w:tabs>
-        <w:ind w:left="0" w:hanging="0"/>
+        <w:ind w:left="0" w:firstLine="0"/>
+      </w:pPr>
+    </w:lvl>
+  </w:abstractNum>
+  <w:abstractNum w:abstractNumId="8" w15:restartNumberingAfterBreak="0">
+    <w:nsid w:val="728E0CEC"/>
+    <w:multiLevelType w:val="multilevel"/>
+    <w:tmpl w:val="BD6EB5CA"/>
+    <w:lvl w:ilvl="0">
+      <w:start w:val="1"/>
+      <w:numFmt w:val="decimal"/>
+      <w:lvlText w:val="%1."/>
+      <w:lvlJc w:val="left"/>
+      <w:pPr>
+        <w:tabs>
+          <w:tab w:val="num" w:pos="0"/>
+        </w:tabs>
+        <w:ind w:left="720" w:hanging="360"/>
+      </w:pPr>
+    </w:lvl>
+    <w:lvl w:ilvl="1">
+      <w:start w:val="1"/>
+      <w:numFmt w:val="lowerLetter"/>
+      <w:lvlText w:val="%2."/>
+      <w:lvlJc w:val="left"/>
+      <w:pPr>
+        <w:tabs>
+          <w:tab w:val="num" w:pos="0"/>
+        </w:tabs>
+        <w:ind w:left="1440" w:hanging="360"/>
+      </w:pPr>
+    </w:lvl>
+    <w:lvl w:ilvl="2">
+      <w:start w:val="1"/>
+      <w:numFmt w:val="lowerRoman"/>
+      <w:lvlText w:val="%3."/>
+      <w:lvlJc w:val="right"/>
+      <w:pPr>
+        <w:tabs>
+          <w:tab w:val="num" w:pos="0"/>
+        </w:tabs>
+        <w:ind w:left="2160" w:hanging="180"/>
+      </w:pPr>
+    </w:lvl>
+    <w:lvl w:ilvl="3">
+      <w:start w:val="1"/>
+      <w:numFmt w:val="decimal"/>
+      <w:lvlText w:val="%4."/>
+      <w:lvlJc w:val="left"/>
+      <w:pPr>
+        <w:tabs>
+          <w:tab w:val="num" w:pos="0"/>
+        </w:tabs>
+        <w:ind w:left="2880" w:hanging="360"/>
+      </w:pPr>
+    </w:lvl>
+    <w:lvl w:ilvl="4">
+      <w:start w:val="1"/>
+      <w:numFmt w:val="lowerLetter"/>
+      <w:lvlText w:val="%5."/>
+      <w:lvlJc w:val="left"/>
+      <w:pPr>
+        <w:tabs>
+          <w:tab w:val="num" w:pos="0"/>
+        </w:tabs>
+        <w:ind w:left="3600" w:hanging="360"/>
+      </w:pPr>
+    </w:lvl>
+    <w:lvl w:ilvl="5">
+      <w:start w:val="1"/>
+      <w:numFmt w:val="lowerRoman"/>
+      <w:lvlText w:val="%6."/>
+      <w:lvlJc w:val="right"/>
+      <w:pPr>
+        <w:tabs>
+          <w:tab w:val="num" w:pos="0"/>
+        </w:tabs>
+        <w:ind w:left="4320" w:hanging="180"/>
+      </w:pPr>
+    </w:lvl>
+    <w:lvl w:ilvl="6">
+      <w:start w:val="1"/>
+      <w:numFmt w:val="decimal"/>
+      <w:lvlText w:val="%7."/>
+      <w:lvlJc w:val="left"/>
+      <w:pPr>
+        <w:tabs>
+          <w:tab w:val="num" w:pos="0"/>
+        </w:tabs>
+        <w:ind w:left="5040" w:hanging="360"/>
+      </w:pPr>
+    </w:lvl>
+    <w:lvl w:ilvl="7">
+      <w:start w:val="1"/>
+      <w:numFmt w:val="lowerLetter"/>
+      <w:lvlText w:val="%8."/>
+      <w:lvlJc w:val="left"/>
+      <w:pPr>
+        <w:tabs>
+          <w:tab w:val="num" w:pos="0"/>
+        </w:tabs>
+        <w:ind w:left="5760" w:hanging="360"/>
+      </w:pPr>
+    </w:lvl>
+    <w:lvl w:ilvl="8">
+      <w:start w:val="1"/>
+      <w:numFmt w:val="lowerRoman"/>
+      <w:lvlText w:val="%9."/>
+      <w:lvlJc w:val="right"/>
+      <w:pPr>
+        <w:tabs>
+          <w:tab w:val="num" w:pos="0"/>
+        </w:tabs>
+        <w:ind w:left="6480" w:hanging="180"/>
       </w:pPr>
     </w:lvl>
   </w:abstractNum>
   <w:num w:numId="1">
-    <w:abstractNumId w:val="1"/>
+    <w:abstractNumId w:val="4"/>
   </w:num>
   <w:num w:numId="2">
+    <w:abstractNumId w:val="6"/>
+  </w:num>
+  <w:num w:numId="3">
+    <w:abstractNumId w:val="7"/>
+  </w:num>
+  <w:num w:numId="4">
+    <w:abstractNumId w:val="0"/>
+  </w:num>
+  <w:num w:numId="5">
+    <w:abstractNumId w:val="5"/>
+  </w:num>
+  <w:num w:numId="6">
     <w:abstractNumId w:val="2"/>
   </w:num>
-  <w:num w:numId="3">
+  <w:num w:numId="7">
     <w:abstractNumId w:val="3"/>
+  </w:num>
+  <w:num w:numId="8">
+    <w:abstractNumId w:val="8"/>
+  </w:num>
+  <w:num w:numId="9">
+    <w:abstractNumId w:val="1"/>
   </w:num>
 </w:numbering>
 </file>
 
 <file path=word/styles.xml><?xml version="1.0" encoding="utf-8"?>
-<w:styles xmlns:w="http://schemas.openxmlformats.org/wordprocessingml/2006/main" xmlns:w14="http://schemas.microsoft.com/office/word/2010/wordml" xmlns:mc="http://schemas.openxmlformats.org/markup-compatibility/2006" mc:Ignorable="w14">
+<w:styles xmlns:mc="http://schemas.openxmlformats.org/markup-compatibility/2006" xmlns:r="http://schemas.openxmlformats.org/officeDocument/2006/relationships" xmlns:w="http://schemas.openxmlformats.org/wordprocessingml/2006/main" xmlns:w14="http://schemas.microsoft.com/office/word/2010/wordml" xmlns:w15="http://schemas.microsoft.com/office/word/2012/wordml" xmlns:w16cid="http://schemas.microsoft.com/office/word/2016/wordml/cid" xmlns:w16se="http://schemas.microsoft.com/office/word/2015/wordml/symex" mc:Ignorable="w14 w15 w16se w16cid">
   <w:docDefaults>
     <w:rPrDefault>
       <w:rPr>
-        <w:rFonts w:ascii="Calibri" w:hAnsi="Calibri" w:eastAsia="Calibri" w:cs="" w:asciiTheme="minorHAnsi" w:cstheme="minorBidi" w:eastAsiaTheme="minorHAnsi" w:hAnsiTheme="minorHAnsi"/>
+        <w:rFonts w:asciiTheme="minorHAnsi" w:eastAsiaTheme="minorHAnsi" w:hAnsiTheme="minorHAnsi" w:cstheme="minorBidi"/>
         <w:sz w:val="22"/>
         <w:szCs w:val="22"/>
         <w:lang w:val="en-US" w:eastAsia="en-US" w:bidi="ar-SA"/>
@@ -1894,21 +4308,21 @@
     </w:rPrDefault>
     <w:pPrDefault>
       <w:pPr>
-        <w:suppressAutoHyphens w:val="true"/>
+        <w:suppressAutoHyphens/>
       </w:pPr>
     </w:pPrDefault>
   </w:docDefaults>
   <w:latentStyles w:defLockedState="0" w:defUIPriority="99" w:defSemiHidden="0" w:defUnhideWhenUsed="0" w:defQFormat="0" w:count="375">
     <w:lsdException w:name="Normal" w:uiPriority="0" w:qFormat="1"/>
     <w:lsdException w:name="heading 1" w:uiPriority="9" w:qFormat="1"/>
-    <w:lsdException w:name="heading 2" w:uiPriority="9" w:semiHidden="1" w:unhideWhenUsed="1" w:qFormat="1"/>
-    <w:lsdException w:name="heading 3" w:uiPriority="9" w:semiHidden="1" w:unhideWhenUsed="1" w:qFormat="1"/>
-    <w:lsdException w:name="heading 4" w:uiPriority="9" w:semiHidden="1" w:unhideWhenUsed="1" w:qFormat="1"/>
-    <w:lsdException w:name="heading 5" w:uiPriority="9" w:semiHidden="1" w:unhideWhenUsed="1" w:qFormat="1"/>
-    <w:lsdException w:name="heading 6" w:uiPriority="9" w:semiHidden="1" w:unhideWhenUsed="1" w:qFormat="1"/>
-    <w:lsdException w:name="heading 7" w:uiPriority="9" w:semiHidden="1" w:unhideWhenUsed="1" w:qFormat="1"/>
-    <w:lsdException w:name="heading 8" w:uiPriority="9" w:semiHidden="1" w:unhideWhenUsed="1" w:qFormat="1"/>
-    <w:lsdException w:name="heading 9" w:uiPriority="9" w:semiHidden="1" w:unhideWhenUsed="1" w:qFormat="1"/>
+    <w:lsdException w:name="heading 2" w:semiHidden="1" w:uiPriority="9" w:unhideWhenUsed="1" w:qFormat="1"/>
+    <w:lsdException w:name="heading 3" w:semiHidden="1" w:uiPriority="9" w:unhideWhenUsed="1" w:qFormat="1"/>
+    <w:lsdException w:name="heading 4" w:semiHidden="1" w:uiPriority="9" w:unhideWhenUsed="1" w:qFormat="1"/>
+    <w:lsdException w:name="heading 5" w:semiHidden="1" w:uiPriority="9" w:unhideWhenUsed="1" w:qFormat="1"/>
+    <w:lsdException w:name="heading 6" w:semiHidden="1" w:uiPriority="9" w:unhideWhenUsed="1" w:qFormat="1"/>
+    <w:lsdException w:name="heading 7" w:semiHidden="1" w:uiPriority="9" w:unhideWhenUsed="1" w:qFormat="1"/>
+    <w:lsdException w:name="heading 8" w:semiHidden="1" w:uiPriority="9" w:unhideWhenUsed="1" w:qFormat="1"/>
+    <w:lsdException w:name="heading 9" w:semiHidden="1" w:uiPriority="9" w:unhideWhenUsed="1" w:qFormat="1"/>
     <w:lsdException w:name="index 1" w:semiHidden="1" w:unhideWhenUsed="1"/>
     <w:lsdException w:name="index 2" w:semiHidden="1" w:unhideWhenUsed="1"/>
     <w:lsdException w:name="index 3" w:semiHidden="1" w:unhideWhenUsed="1"/>
@@ -1918,22 +4332,22 @@
     <w:lsdException w:name="index 7" w:semiHidden="1" w:unhideWhenUsed="1"/>
     <w:lsdException w:name="index 8" w:semiHidden="1" w:unhideWhenUsed="1"/>
     <w:lsdException w:name="index 9" w:semiHidden="1" w:unhideWhenUsed="1"/>
-    <w:lsdException w:name="toc 1" w:uiPriority="39" w:semiHidden="1" w:unhideWhenUsed="1"/>
-    <w:lsdException w:name="toc 2" w:uiPriority="39" w:semiHidden="1" w:unhideWhenUsed="1"/>
-    <w:lsdException w:name="toc 3" w:uiPriority="39" w:semiHidden="1" w:unhideWhenUsed="1"/>
-    <w:lsdException w:name="toc 4" w:uiPriority="39" w:semiHidden="1" w:unhideWhenUsed="1"/>
-    <w:lsdException w:name="toc 5" w:uiPriority="39" w:semiHidden="1" w:unhideWhenUsed="1"/>
-    <w:lsdException w:name="toc 6" w:uiPriority="39" w:semiHidden="1" w:unhideWhenUsed="1"/>
-    <w:lsdException w:name="toc 7" w:uiPriority="39" w:semiHidden="1" w:unhideWhenUsed="1"/>
-    <w:lsdException w:name="toc 8" w:uiPriority="39" w:semiHidden="1" w:unhideWhenUsed="1"/>
-    <w:lsdException w:name="toc 9" w:uiPriority="39" w:semiHidden="1" w:unhideWhenUsed="1"/>
+    <w:lsdException w:name="toc 1" w:semiHidden="1" w:uiPriority="39" w:unhideWhenUsed="1"/>
+    <w:lsdException w:name="toc 2" w:semiHidden="1" w:uiPriority="39" w:unhideWhenUsed="1"/>
+    <w:lsdException w:name="toc 3" w:semiHidden="1" w:uiPriority="39" w:unhideWhenUsed="1"/>
+    <w:lsdException w:name="toc 4" w:semiHidden="1" w:uiPriority="39" w:unhideWhenUsed="1"/>
+    <w:lsdException w:name="toc 5" w:semiHidden="1" w:uiPriority="39" w:unhideWhenUsed="1"/>
+    <w:lsdException w:name="toc 6" w:semiHidden="1" w:uiPriority="39" w:unhideWhenUsed="1"/>
+    <w:lsdException w:name="toc 7" w:semiHidden="1" w:uiPriority="39" w:unhideWhenUsed="1"/>
+    <w:lsdException w:name="toc 8" w:semiHidden="1" w:uiPriority="39" w:unhideWhenUsed="1"/>
+    <w:lsdException w:name="toc 9" w:semiHidden="1" w:uiPriority="39" w:unhideWhenUsed="1"/>
     <w:lsdException w:name="Normal Indent" w:semiHidden="1" w:unhideWhenUsed="1"/>
     <w:lsdException w:name="footnote text" w:semiHidden="1" w:unhideWhenUsed="1"/>
     <w:lsdException w:name="annotation text" w:semiHidden="1" w:unhideWhenUsed="1"/>
     <w:lsdException w:name="header" w:semiHidden="1" w:unhideWhenUsed="1"/>
     <w:lsdException w:name="footer" w:semiHidden="1" w:unhideWhenUsed="1"/>
     <w:lsdException w:name="index heading" w:semiHidden="1" w:unhideWhenUsed="1"/>
-    <w:lsdException w:name="caption" w:uiPriority="35" w:semiHidden="1" w:unhideWhenUsed="1" w:qFormat="1"/>
+    <w:lsdException w:name="caption" w:semiHidden="1" w:uiPriority="35" w:unhideWhenUsed="1" w:qFormat="1"/>
     <w:lsdException w:name="table of figures" w:semiHidden="1" w:unhideWhenUsed="1"/>
     <w:lsdException w:name="envelope address" w:semiHidden="1" w:unhideWhenUsed="1"/>
     <w:lsdException w:name="envelope return" w:semiHidden="1" w:unhideWhenUsed="1"/>
@@ -1964,7 +4378,7 @@
     <w:lsdException w:name="Title" w:uiPriority="10" w:qFormat="1"/>
     <w:lsdException w:name="Closing" w:semiHidden="1" w:unhideWhenUsed="1"/>
     <w:lsdException w:name="Signature" w:semiHidden="1" w:unhideWhenUsed="1"/>
-    <w:lsdException w:name="Default Paragraph Font" w:uiPriority="1" w:semiHidden="1" w:unhideWhenUsed="1"/>
+    <w:lsdException w:name="Default Paragraph Font" w:semiHidden="1" w:uiPriority="1" w:unhideWhenUsed="1"/>
     <w:lsdException w:name="Body Text" w:semiHidden="1" w:unhideWhenUsed="1"/>
     <w:lsdException w:name="Body Text Indent" w:semiHidden="1" w:unhideWhenUsed="1"/>
     <w:lsdException w:name="List Continue" w:semiHidden="1" w:unhideWhenUsed="1"/>
@@ -2164,8 +4578,8 @@
     <w:lsdException w:name="Subtle Reference" w:uiPriority="31" w:qFormat="1"/>
     <w:lsdException w:name="Intense Reference" w:uiPriority="32" w:qFormat="1"/>
     <w:lsdException w:name="Book Title" w:uiPriority="33" w:qFormat="1"/>
-    <w:lsdException w:name="Bibliography" w:uiPriority="37" w:semiHidden="1" w:unhideWhenUsed="1"/>
-    <w:lsdException w:name="TOC Heading" w:uiPriority="39" w:semiHidden="1" w:unhideWhenUsed="1" w:qFormat="1"/>
+    <w:lsdException w:name="Bibliography" w:semiHidden="1" w:uiPriority="37" w:unhideWhenUsed="1"/>
+    <w:lsdException w:name="TOC Heading" w:semiHidden="1" w:uiPriority="39" w:unhideWhenUsed="1" w:qFormat="1"/>
     <w:lsdException w:name="Plain Table 1" w:uiPriority="41"/>
     <w:lsdException w:name="Plain Table 2" w:uiPriority="42"/>
     <w:lsdException w:name="Plain Table 3" w:uiPriority="43"/>
@@ -2275,44 +4689,51 @@
     <w:lsdException w:name="Hashtag" w:semiHidden="1" w:unhideWhenUsed="1"/>
     <w:lsdException w:name="Unresolved Mention" w:semiHidden="1" w:unhideWhenUsed="1"/>
   </w:latentStyles>
-  <w:style w:type="paragraph" w:styleId="Normal" w:default="1">
+  <w:style w:type="paragraph" w:default="1" w:styleId="Normal">
     <w:name w:val="Normal"/>
     <w:qFormat/>
     <w:pPr>
-      <w:widowControl/>
-      <w:suppressAutoHyphens w:val="true"/>
-      <w:bidi w:val="0"/>
-      <w:spacing w:lineRule="auto" w:line="276" w:before="0" w:after="200"/>
-      <w:jc w:val="left"/>
+      <w:spacing w:after="200" w:line="276" w:lineRule="auto"/>
     </w:pPr>
-    <w:rPr>
-      <w:rFonts w:ascii="Calibri" w:hAnsi="Calibri" w:eastAsia="Calibri" w:cs="" w:asciiTheme="minorHAnsi" w:cstheme="minorBidi" w:eastAsiaTheme="minorHAnsi" w:hAnsiTheme="minorHAnsi"/>
-      <w:color w:val="auto"/>
-      <w:kern w:val="0"/>
-      <w:sz w:val="22"/>
-      <w:szCs w:val="22"/>
-      <w:lang w:val="en-US" w:eastAsia="en-US" w:bidi="ar-SA"/>
-    </w:rPr>
   </w:style>
-  <w:style w:type="character" w:styleId="DefaultParagraphFont" w:default="1">
+  <w:style w:type="character" w:default="1" w:styleId="DefaultParagraphFont">
     <w:name w:val="Default Paragraph Font"/>
     <w:uiPriority w:val="1"/>
     <w:semiHidden/>
     <w:unhideWhenUsed/>
-    <w:qFormat/>
-    <w:rPr/>
   </w:style>
-  <w:style w:type="paragraph" w:styleId="Heading">
+  <w:style w:type="table" w:default="1" w:styleId="TableNormal">
+    <w:name w:val="Normal Table"/>
+    <w:uiPriority w:val="99"/>
+    <w:semiHidden/>
+    <w:unhideWhenUsed/>
+    <w:tblPr>
+      <w:tblInd w:w="0" w:type="dxa"/>
+      <w:tblCellMar>
+        <w:top w:w="0" w:type="dxa"/>
+        <w:left w:w="108" w:type="dxa"/>
+        <w:bottom w:w="0" w:type="dxa"/>
+        <w:right w:w="108" w:type="dxa"/>
+      </w:tblCellMar>
+    </w:tblPr>
+  </w:style>
+  <w:style w:type="numbering" w:default="1" w:styleId="NoList">
+    <w:name w:val="No List"/>
+    <w:uiPriority w:val="99"/>
+    <w:semiHidden/>
+    <w:unhideWhenUsed/>
+  </w:style>
+  <w:style w:type="paragraph" w:customStyle="1" w:styleId="Heading">
     <w:name w:val="Heading"/>
     <w:basedOn w:val="Normal"/>
     <w:next w:val="BodyText"/>
     <w:qFormat/>
     <w:pPr>
-      <w:keepNext w:val="true"/>
+      <w:keepNext/>
       <w:spacing w:before="240" w:after="120"/>
     </w:pPr>
     <w:rPr>
-      <w:rFonts w:ascii="Liberation Sans" w:hAnsi="Liberation Sans" w:eastAsia="Microsoft YaHei" w:cs="Arial"/>
+      <w:rFonts w:ascii="Liberation Sans" w:eastAsia="Microsoft YaHei" w:hAnsi="Liberation Sans" w:cs="Arial"/>
       <w:sz w:val="28"/>
       <w:szCs w:val="28"/>
     </w:rPr>
@@ -2321,14 +4742,12 @@
     <w:name w:val="Body Text"/>
     <w:basedOn w:val="Normal"/>
     <w:pPr>
-      <w:spacing w:lineRule="auto" w:line="276" w:before="0" w:after="140"/>
+      <w:spacing w:after="140"/>
     </w:pPr>
-    <w:rPr/>
   </w:style>
   <w:style w:type="paragraph" w:styleId="List">
     <w:name w:val="List"/>
     <w:basedOn w:val="BodyText"/>
-    <w:pPr/>
     <w:rPr>
       <w:rFonts w:cs="Arial"/>
     </w:rPr>
@@ -2349,7 +4768,7 @@
       <w:szCs w:val="24"/>
     </w:rPr>
   </w:style>
-  <w:style w:type="paragraph" w:styleId="Index">
+  <w:style w:type="paragraph" w:customStyle="1" w:styleId="Index">
     <w:name w:val="Index"/>
     <w:basedOn w:val="Normal"/>
     <w:qFormat/>
@@ -2365,51 +4784,25 @@
     <w:basedOn w:val="Normal"/>
     <w:uiPriority w:val="34"/>
     <w:qFormat/>
-    <w:rsid w:val="00234bc8"/>
+    <w:rsid w:val="00234BC8"/>
     <w:pPr>
-      <w:spacing w:before="0" w:after="200"/>
       <w:ind w:left="720"/>
       <w:contextualSpacing/>
     </w:pPr>
-    <w:rPr/>
-  </w:style>
-  <w:style w:type="numbering" w:styleId="NoList" w:default="1">
-    <w:name w:val="No List"/>
-    <w:uiPriority w:val="99"/>
-    <w:semiHidden/>
-    <w:unhideWhenUsed/>
-    <w:qFormat/>
-  </w:style>
-  <w:style w:type="table" w:default="1" w:styleId="TableNormal">
-    <w:name w:val="Normal Table"/>
-    <w:uiPriority w:val="99"/>
-    <w:semiHidden/>
-    <w:unhideWhenUsed/>
-    <w:tblPr>
-      <w:tblCellMar>
-        <w:top w:w="0" w:type="dxa"/>
-        <w:left w:w="108" w:type="dxa"/>
-        <w:bottom w:w="0" w:type="dxa"/>
-        <w:right w:w="108" w:type="dxa"/>
-      </w:tblCellMar>
-    </w:tblPr>
   </w:style>
   <w:style w:type="table" w:styleId="TableGrid">
     <w:name w:val="Table Grid"/>
     <w:basedOn w:val="TableNormal"/>
     <w:uiPriority w:val="59"/>
-    <w:rsid w:val="00943e9a"/>
-    <w:pPr>
-      <w:spacing w:after="0" w:line="240" w:lineRule="auto"/>
-    </w:pPr>
+    <w:rsid w:val="00943E9A"/>
     <w:tblPr>
       <w:tblBorders>
-        <w:top w:val="single" w:color="auto" w:sz="4" w:space="0"/>
-        <w:left w:val="single" w:color="auto" w:sz="4" w:space="0"/>
-        <w:bottom w:val="single" w:color="auto" w:sz="4" w:space="0"/>
-        <w:right w:val="single" w:color="auto" w:sz="4" w:space="0"/>
-        <w:insideH w:val="single" w:color="auto" w:sz="4" w:space="0"/>
-        <w:insideV w:val="single" w:color="auto" w:sz="4" w:space="0"/>
+        <w:top w:val="single" w:sz="4" w:space="0" w:color="auto"/>
+        <w:left w:val="single" w:sz="4" w:space="0" w:color="auto"/>
+        <w:bottom w:val="single" w:sz="4" w:space="0" w:color="auto"/>
+        <w:right w:val="single" w:sz="4" w:space="0" w:color="auto"/>
+        <w:insideH w:val="single" w:sz="4" w:space="0" w:color="auto"/>
+        <w:insideV w:val="single" w:sz="4" w:space="0" w:color="auto"/>
       </w:tblBorders>
     </w:tblPr>
   </w:style>
@@ -2417,41 +4810,41 @@
 </file>
 
 <file path=word/theme/theme1.xml><?xml version="1.0" encoding="utf-8"?>
-<a:theme xmlns:a="http://schemas.openxmlformats.org/drawingml/2006/main" xmlns:r="http://schemas.openxmlformats.org/officeDocument/2006/relationships" name="Office Theme">
+<a:theme xmlns:a="http://schemas.openxmlformats.org/drawingml/2006/main" name="Office Theme">
   <a:themeElements>
     <a:clrScheme name="Office">
       <a:dk1>
         <a:srgbClr val="000000"/>
       </a:dk1>
       <a:lt1>
-        <a:srgbClr val="ffffff"/>
+        <a:srgbClr val="FFFFFF"/>
       </a:lt1>
       <a:dk2>
-        <a:srgbClr val="1f497d"/>
+        <a:srgbClr val="1F497D"/>
       </a:dk2>
       <a:lt2>
-        <a:srgbClr val="eeece1"/>
+        <a:srgbClr val="EEECE1"/>
       </a:lt2>
       <a:accent1>
-        <a:srgbClr val="4f81bd"/>
+        <a:srgbClr val="4F81BD"/>
       </a:accent1>
       <a:accent2>
-        <a:srgbClr val="c0504d"/>
+        <a:srgbClr val="C0504D"/>
       </a:accent2>
       <a:accent3>
-        <a:srgbClr val="9bbb59"/>
+        <a:srgbClr val="9BBB59"/>
       </a:accent3>
       <a:accent4>
-        <a:srgbClr val="8064a2"/>
+        <a:srgbClr val="8064A2"/>
       </a:accent4>
       <a:accent5>
-        <a:srgbClr val="4bacc6"/>
+        <a:srgbClr val="4BACC6"/>
       </a:accent5>
       <a:accent6>
-        <a:srgbClr val="f79646"/>
+        <a:srgbClr val="F79646"/>
       </a:accent6>
       <a:hlink>
-        <a:srgbClr val="0000ff"/>
+        <a:srgbClr val="0000FF"/>
       </a:hlink>
       <a:folHlink>
         <a:srgbClr val="800080"/>
@@ -2459,12 +4852,12 @@
     </a:clrScheme>
     <a:fontScheme name="Office">
       <a:majorFont>
-        <a:latin typeface="Cambria" pitchFamily="0" charset="1"/>
+        <a:latin typeface="Cambria"/>
         <a:ea typeface=""/>
         <a:cs typeface=""/>
       </a:majorFont>
       <a:minorFont>
-        <a:latin typeface="Calibri" pitchFamily="0" charset="1"/>
+        <a:latin typeface="Calibri"/>
         <a:ea typeface=""/>
         <a:cs typeface=""/>
       </a:minorFont>
@@ -2493,7 +4886,7 @@
             </a:gs>
           </a:gsLst>
           <a:lin ang="16200000" scaled="1"/>
-          <a:tileRect l="0" t="0" r="0" b="0"/>
+          <a:tileRect/>
         </a:gradFill>
         <a:gradFill>
           <a:gsLst>
@@ -2514,7 +4907,7 @@
             </a:gs>
           </a:gsLst>
           <a:lin ang="16200000" scaled="0"/>
-          <a:tileRect l="0" t="0" r="0" b="0"/>
+          <a:tileRect/>
         </a:gradFill>
       </a:fillStyleLst>
       <a:lnStyleLst>
@@ -2565,7 +4958,7 @@
           <a:path path="circle">
             <a:fillToRect l="50000" t="-80000" r="50000" b="180000"/>
           </a:path>
-          <a:tileRect l="0" t="0" r="0" b="0"/>
+          <a:tileRect/>
         </a:gradFill>
         <a:gradFill>
           <a:gsLst>
@@ -2583,10 +4976,12 @@
           <a:path path="circle">
             <a:fillToRect l="50000" t="50000" r="50000" b="50000"/>
           </a:path>
-          <a:tileRect l="0" t="0" r="0" b="0"/>
+          <a:tileRect/>
         </a:gradFill>
       </a:bgFillStyleLst>
     </a:fmtScheme>
   </a:themeElements>
+  <a:objectDefaults/>
+  <a:extraClrSchemeLst/>
 </a:theme>
 </file>
</xml_diff>